<commit_message>
Resume and HTML content updated with SEAT product details
</commit_message>
<xml_diff>
--- a/img/Sibi_Mahesh_Resume.docx
+++ b/img/Sibi_Mahesh_Resume.docx
@@ -40,20 +40,32 @@
         <w:contextualSpacing/>
         <w:jc w:val="both"/>
         <w:rPr>
+          <w:rFonts w:ascii="Times New Roman" w:hAnsi="Times New Roman" w:eastAsia="Times New Roman" w:cs="Times New Roman"/>
+          <w:sz w:val="24"/>
+          <w:szCs w:val="24"/>
+        </w:rPr>
+      </w:pPr>
+      <w:r>
+        <w:rPr>
           <w:sz w:val="22"/>
           <w:szCs w:val="22"/>
         </w:rPr>
-      </w:pPr>
+        <w:t>Possessing 5+</w:t>
+      </w:r>
+      <w:r>
+        <w:rPr/>
+        <w:t xml:space="preserve"> years of </w:t>
+      </w:r>
       <w:r>
         <w:rPr>
           <w:sz w:val="22"/>
           <w:szCs w:val="22"/>
         </w:rPr>
-        <w:t>Possessing experience of  5</w:t>
+        <w:t>experience</w:t>
       </w:r>
       <w:r>
         <w:rPr/>
-        <w:t xml:space="preserve"> years in various frontend technologies like </w:t>
+        <w:t xml:space="preserve"> in various frontend technologies like </w:t>
       </w:r>
       <w:r>
         <w:rPr>
@@ -436,19 +448,23 @@
         </w:rPr>
       </w:pPr>
       <w:r>
+        <w:rPr/>
         <w:t xml:space="preserve">Programming/Scripting Language </w:t>
       </w:r>
       <w:r>
         <w:tab/>
       </w:r>
       <w:r>
-        <w:t xml:space="preserve">:  JavaScript , </w:t>
-      </w:r>
-      <w:r>
-        <w:t>Java, SQL</w:t>
-      </w:r>
-      <w:r>
-        <w:t>.</w:t>
+        <w:rPr/>
+        <w:t xml:space="preserve">:  </w:t>
+      </w:r>
+      <w:r>
+        <w:rPr/>
+        <w:t>JavaScript,</w:t>
+      </w:r>
+      <w:r>
+        <w:rPr/>
+        <w:t xml:space="preserve"> Java, SQL.</w:t>
       </w:r>
       <w:r>
         <w:tab/>
@@ -479,6 +495,7 @@
         </w:rPr>
       </w:pPr>
       <w:r>
+        <w:rPr/>
         <w:t xml:space="preserve">Framework </w:t>
       </w:r>
       <w:r>
@@ -494,16 +511,16 @@
         <w:tab/>
       </w:r>
       <w:r>
-        <w:t>:  Angular,</w:t>
-      </w:r>
-      <w:r>
-        <w:t xml:space="preserve"> React JS,</w:t>
-      </w:r>
-      <w:r>
-        <w:t xml:space="preserve"> </w:t>
-      </w:r>
-      <w:r>
-        <w:t>Spring Boot</w:t>
+        <w:rPr/>
+        <w:t xml:space="preserve">:  Angular, React </w:t>
+      </w:r>
+      <w:r>
+        <w:rPr/>
+        <w:t>JS</w:t>
+      </w:r>
+      <w:r>
+        <w:rPr/>
+        <w:t>, Spring Boot</w:t>
       </w:r>
     </w:p>
     <w:p>
@@ -531,6 +548,7 @@
         </w:rPr>
       </w:pPr>
       <w:r>
+        <w:rPr/>
         <w:t xml:space="preserve">Other Technologies </w:t>
       </w:r>
       <w:r>
@@ -546,21 +564,8 @@
         <w:tab/>
       </w:r>
       <w:r>
-        <w:t xml:space="preserve">:  </w:t>
-      </w:r>
-      <w:r>
-        <w:t xml:space="preserve"> </w:t>
-      </w:r>
-      <w:proofErr w:type="spellStart"/>
-      <w:r>
-        <w:t>Jquery</w:t>
-      </w:r>
-      <w:proofErr w:type="spellEnd"/>
-      <w:r>
-        <w:t xml:space="preserve">, </w:t>
-      </w:r>
-      <w:r>
-        <w:t>SASS</w:t>
+        <w:rPr/>
+        <w:t>:   HTML, CSS, Jquery, SASS</w:t>
       </w:r>
     </w:p>
     <w:p>
@@ -609,46 +614,45 @@
     <w:p>
       <w:pPr>
         <w:tabs>
-          <w:tab w:val="left" w:pos="2758"/>
+          <w:tab w:val="left" w:leader="none" w:pos="2758"/>
         </w:tabs>
-        <w:jc w:val="both"/>
-      </w:pPr>
-    </w:p>
-    <w:p>
-      <w:pPr>
-        <w:spacing w:line="276" w:lineRule="auto"/>
-        <w:jc w:val="both"/>
-      </w:pPr>
-    </w:p>
-    <w:p>
-      <w:pPr>
-        <w:spacing w:line="276" w:lineRule="auto"/>
-        <w:jc w:val="both"/>
-        <w:rPr>
-          <w:b/>
-        </w:rPr>
-      </w:pPr>
-      <w:r>
-        <w:rPr>
-          <w:b/>
+        <w:spacing w:line="276" w:lineRule="auto"/>
+        <w:jc w:val="both"/>
+      </w:pPr>
+    </w:p>
+    <w:p>
+      <w:pPr>
+        <w:spacing w:line="276" w:lineRule="auto"/>
+        <w:jc w:val="both"/>
+        <w:rPr>
+          <w:b/>
+        </w:rPr>
+      </w:pPr>
+      <w:r>
+        <w:rPr>
+          <w:b w:val="1"/>
+          <w:bCs w:val="1"/>
         </w:rPr>
         <w:t>Experience</w:t>
       </w:r>
       <w:r>
         <w:rPr>
-          <w:b/>
+          <w:b w:val="1"/>
+          <w:bCs w:val="1"/>
         </w:rPr>
         <w:t xml:space="preserve"> </w:t>
       </w:r>
       <w:r>
         <w:rPr>
-          <w:b/>
+          <w:b w:val="1"/>
+          <w:bCs w:val="1"/>
         </w:rPr>
         <w:t>S</w:t>
       </w:r>
       <w:r>
         <w:rPr>
-          <w:b/>
+          <w:b w:val="1"/>
+          <w:bCs w:val="1"/>
         </w:rPr>
         <w:t>ummary</w:t>
       </w:r>
@@ -657,49 +661,57 @@
       <w:pPr>
         <w:spacing w:line="276" w:lineRule="auto"/>
         <w:jc w:val="both"/>
-        <w:rPr>
-          <w:b/>
+      </w:pPr>
+    </w:p>
+    <w:p>
+      <w:pPr>
+        <w:spacing w:line="276" w:lineRule="auto"/>
+        <w:jc w:val="both"/>
+        <w:rPr>
+          <w:b w:val="1"/>
+          <w:bCs w:val="1"/>
           <w:sz w:val="20"/>
           <w:szCs w:val="20"/>
         </w:rPr>
       </w:pPr>
       <w:r>
         <w:rPr>
-          <w:b/>
-        </w:rPr>
-        <w:br/>
-      </w:r>
-      <w:r>
-        <w:rPr>
-          <w:b/>
-        </w:rPr>
-        <w:t xml:space="preserve">ENGAGE – Guest Loyalty and Promotions, </w:t>
-      </w:r>
-      <w:r>
-        <w:rPr>
-          <w:b/>
+          <w:b w:val="1"/>
+          <w:bCs w:val="1"/>
+        </w:rPr>
+        <w:t xml:space="preserve">SEAT– Guest </w:t>
+      </w:r>
+      <w:r>
+        <w:rPr>
+          <w:b w:val="1"/>
+          <w:bCs w:val="1"/>
+        </w:rPr>
+        <w:t>centric</w:t>
+      </w:r>
+      <w:r>
+        <w:rPr>
+          <w:b w:val="1"/>
+          <w:bCs w:val="1"/>
+        </w:rPr>
+        <w:t xml:space="preserve"> seat management system, </w:t>
+      </w:r>
+      <w:r>
+        <w:rPr>
+          <w:b w:val="1"/>
+          <w:bCs w:val="1"/>
           <w:sz w:val="20"/>
           <w:szCs w:val="20"/>
         </w:rPr>
-        <w:t xml:space="preserve">Feb’19 – till </w:t>
-      </w:r>
-      <w:proofErr w:type="gramStart"/>
-      <w:r>
-        <w:rPr>
-          <w:b/>
-          <w:sz w:val="20"/>
-          <w:szCs w:val="20"/>
-        </w:rPr>
-        <w:t>date</w:t>
-      </w:r>
-      <w:proofErr w:type="gramEnd"/>
-    </w:p>
-    <w:p>
-      <w:pPr>
-        <w:spacing w:line="276" w:lineRule="auto"/>
-        <w:jc w:val="both"/>
-        <w:rPr>
-          <w:b/>
+        <w:t>Feb’19 – till date</w:t>
+      </w:r>
+    </w:p>
+    <w:p>
+      <w:pPr>
+        <w:spacing w:line="276" w:lineRule="auto"/>
+        <w:jc w:val="both"/>
+        <w:rPr>
+          <w:b w:val="1"/>
+          <w:bCs w:val="1"/>
           <w:sz w:val="20"/>
           <w:szCs w:val="20"/>
           <w:u w:val="single"/>
@@ -707,7 +719,8 @@
       </w:pPr>
       <w:r>
         <w:rPr>
-          <w:b/>
+          <w:b w:val="1"/>
+          <w:bCs w:val="1"/>
           <w:sz w:val="20"/>
           <w:szCs w:val="20"/>
           <w:u w:val="single"/>
@@ -720,50 +733,253 @@
         <w:spacing w:line="276" w:lineRule="auto"/>
         <w:jc w:val="both"/>
         <w:rPr>
-          <w:b/>
+          <w:b w:val="1"/>
+          <w:bCs w:val="1"/>
           <w:sz w:val="20"/>
           <w:szCs w:val="20"/>
         </w:rPr>
       </w:pPr>
       <w:r>
         <w:rPr>
-          <w:b/>
+          <w:b w:val="1"/>
+          <w:bCs w:val="1"/>
           <w:sz w:val="20"/>
           <w:szCs w:val="20"/>
         </w:rPr>
-        <w:t>React</w:t>
-      </w:r>
-      <w:r>
-        <w:rPr>
-          <w:b/>
+        <w:t xml:space="preserve">Angular </w:t>
+      </w:r>
+      <w:r>
+        <w:rPr>
+          <w:b w:val="1"/>
+          <w:bCs w:val="1"/>
           <w:sz w:val="20"/>
           <w:szCs w:val="20"/>
         </w:rPr>
-        <w:t>Js</w:t>
-      </w:r>
-      <w:r>
-        <w:rPr>
-          <w:b/>
+        <w:t>/ SQL</w:t>
+      </w:r>
+      <w:r>
+        <w:rPr>
+          <w:b w:val="1"/>
+          <w:bCs w:val="1"/>
           <w:sz w:val="20"/>
           <w:szCs w:val="20"/>
         </w:rPr>
         <w:t xml:space="preserve"> </w:t>
       </w:r>
-      <w:r>
-        <w:rPr>
-          <w:b/>
+    </w:p>
+    <w:p>
+      <w:pPr>
+        <w:spacing w:line="276" w:lineRule="auto"/>
+        <w:jc w:val="both"/>
+      </w:pPr>
+      <w:r>
+        <w:rPr/>
+        <w:t xml:space="preserve">Seat – A complete online seat reservation, wait-list and venue management system that’s designed to keep guests happy. The ultimate in flexibility to streamline guest online selection of pool cabanas, gaming table seats, stadium and arena event seats, and restaurant tables. Offer your guests the ability to choose their preferred spot while you enforce social distancing and optimize venue usage.  </w:t>
+      </w:r>
+    </w:p>
+    <w:p>
+      <w:pPr>
+        <w:pStyle w:val="Normal"/>
+        <w:spacing w:line="276" w:lineRule="auto"/>
+        <w:rPr>
+          <w:b w:val="1"/>
+          <w:bCs w:val="1"/>
           <w:sz w:val="20"/>
           <w:szCs w:val="20"/>
         </w:rPr>
-        <w:t xml:space="preserve"> / </w:t>
-      </w:r>
-      <w:r>
-        <w:rPr>
-          <w:b/>
+      </w:pPr>
+      <w:r>
+        <w:br/>
+      </w:r>
+      <w:r>
+        <w:rPr>
+          <w:b w:val="1"/>
+          <w:bCs w:val="1"/>
+        </w:rPr>
+        <w:t xml:space="preserve">ENGAGE – Guest Loyalty and Promotions, </w:t>
+      </w:r>
+      <w:r>
+        <w:rPr>
+          <w:b w:val="1"/>
+          <w:bCs w:val="1"/>
           <w:sz w:val="20"/>
           <w:szCs w:val="20"/>
         </w:rPr>
-        <w:t xml:space="preserve">Angular  /  SQL </w:t>
+        <w:t>Feb’19 – till date</w:t>
+      </w:r>
+    </w:p>
+    <w:p>
+      <w:pPr>
+        <w:spacing w:line="276" w:lineRule="auto"/>
+        <w:jc w:val="both"/>
+        <w:rPr>
+          <w:b/>
+          <w:sz w:val="20"/>
+          <w:szCs w:val="20"/>
+          <w:u w:val="single"/>
+        </w:rPr>
+      </w:pPr>
+      <w:r>
+        <w:rPr>
+          <w:b/>
+          <w:sz w:val="20"/>
+          <w:szCs w:val="20"/>
+          <w:u w:val="single"/>
+        </w:rPr>
+        <w:t>Tech Stack</w:t>
+      </w:r>
+    </w:p>
+    <w:p>
+      <w:pPr>
+        <w:spacing w:line="276" w:lineRule="auto"/>
+        <w:jc w:val="both"/>
+        <w:rPr>
+          <w:b w:val="1"/>
+          <w:bCs w:val="1"/>
+          <w:sz w:val="20"/>
+          <w:szCs w:val="20"/>
+        </w:rPr>
+      </w:pPr>
+      <w:proofErr w:type="spellStart"/>
+      <w:r>
+        <w:rPr>
+          <w:b w:val="1"/>
+          <w:bCs w:val="1"/>
+          <w:sz w:val="20"/>
+          <w:szCs w:val="20"/>
+        </w:rPr>
+        <w:t>ReactJs</w:t>
+      </w:r>
+      <w:proofErr w:type="spellEnd"/>
+      <w:r>
+        <w:rPr>
+          <w:b w:val="1"/>
+          <w:bCs w:val="1"/>
+          <w:sz w:val="20"/>
+          <w:szCs w:val="20"/>
+        </w:rPr>
+        <w:t xml:space="preserve">  / </w:t>
+      </w:r>
+      <w:r>
+        <w:rPr>
+          <w:b w:val="1"/>
+          <w:bCs w:val="1"/>
+          <w:sz w:val="20"/>
+          <w:szCs w:val="20"/>
+        </w:rPr>
+        <w:t xml:space="preserve">Angular </w:t>
+      </w:r>
+      <w:r>
+        <w:rPr>
+          <w:b w:val="1"/>
+          <w:bCs w:val="1"/>
+          <w:sz w:val="20"/>
+          <w:szCs w:val="20"/>
+        </w:rPr>
+        <w:t>/ SQL</w:t>
+      </w:r>
+      <w:r>
+        <w:rPr>
+          <w:b w:val="1"/>
+          <w:bCs w:val="1"/>
+          <w:sz w:val="20"/>
+          <w:szCs w:val="20"/>
+        </w:rPr>
+        <w:t xml:space="preserve"> </w:t>
+      </w:r>
+    </w:p>
+    <w:p>
+      <w:pPr>
+        <w:spacing w:line="276" w:lineRule="auto"/>
+        <w:jc w:val="both"/>
+      </w:pPr>
+      <w:r>
+        <w:rPr/>
+        <w:t xml:space="preserve">Engage – A Guest loyalty and promotions management system to efficiently manage critical guest interactions while providing simple guest self-service access to Hotel Loyalty system. Provide ability to configure multiple guest types, leverage loyalty program with guest, Secured Guest accounts and provides flexible and redemption options.  </w:t>
+      </w:r>
+    </w:p>
+    <w:p>
+      <w:pPr>
+        <w:spacing w:line="276" w:lineRule="auto"/>
+        <w:rPr>
+          <w:b/>
+        </w:rPr>
+      </w:pPr>
+    </w:p>
+    <w:p>
+      <w:pPr>
+        <w:spacing w:line="276" w:lineRule="auto"/>
+        <w:jc w:val="both"/>
+        <w:rPr>
+          <w:b/>
+          <w:sz w:val="20"/>
+          <w:szCs w:val="20"/>
+        </w:rPr>
+      </w:pPr>
+      <w:r>
+        <w:rPr>
+          <w:b/>
+        </w:rPr>
+        <w:t xml:space="preserve">IG Quick Pay, </w:t>
+      </w:r>
+      <w:r>
+        <w:rPr>
+          <w:b/>
+          <w:sz w:val="20"/>
+          <w:szCs w:val="20"/>
+        </w:rPr>
+        <w:t>Mar’20 – till date</w:t>
+      </w:r>
+    </w:p>
+    <w:p>
+      <w:pPr>
+        <w:spacing w:line="276" w:lineRule="auto"/>
+        <w:jc w:val="both"/>
+        <w:rPr>
+          <w:b/>
+          <w:sz w:val="20"/>
+          <w:szCs w:val="20"/>
+          <w:u w:val="single"/>
+        </w:rPr>
+      </w:pPr>
+      <w:r>
+        <w:rPr>
+          <w:b/>
+          <w:sz w:val="20"/>
+          <w:szCs w:val="20"/>
+          <w:u w:val="single"/>
+        </w:rPr>
+        <w:t>Tech Stack</w:t>
+      </w:r>
+    </w:p>
+    <w:p>
+      <w:pPr>
+        <w:spacing w:line="276" w:lineRule="auto"/>
+        <w:jc w:val="both"/>
+        <w:rPr>
+          <w:b w:val="1"/>
+          <w:bCs w:val="1"/>
+          <w:sz w:val="20"/>
+          <w:szCs w:val="20"/>
+        </w:rPr>
+      </w:pPr>
+      <w:r>
+        <w:rPr>
+          <w:b w:val="1"/>
+          <w:bCs w:val="1"/>
+          <w:sz w:val="20"/>
+          <w:szCs w:val="20"/>
+        </w:rPr>
+        <w:t xml:space="preserve">Angular </w:t>
+      </w:r>
+      <w:r>
+        <w:rPr>
+          <w:b w:val="1"/>
+          <w:bCs w:val="1"/>
+          <w:sz w:val="20"/>
+          <w:szCs w:val="20"/>
+        </w:rPr>
+        <w:t>/ SQL</w:t>
       </w:r>
     </w:p>
     <w:p>
@@ -778,32 +994,745 @@
         <w:rPr>
           <w:bCs/>
         </w:rPr>
-        <w:t xml:space="preserve">Engage – A Guest loyalty and promotions management system to efficiently manage critical guest interactions while providing simple guest self-service access to Hotel Loyalty system. Provide ability to configure multiple guest types, leverage loyalty program with guest, Secured Guest accounts and provides flexible and redemption options.  </w:t>
-      </w:r>
-    </w:p>
-    <w:p>
-      <w:pPr>
-        <w:spacing w:line="276" w:lineRule="auto"/>
-      </w:pPr>
-    </w:p>
-    <w:p>
-      <w:pPr>
-        <w:spacing w:line="276" w:lineRule="auto"/>
-        <w:rPr>
-          <w:b/>
+        <w:t xml:space="preserve">IG Quick Pay – A contactless payment system </w:t>
+      </w:r>
+      <w:r>
+        <w:t>to accept and track cashless transactions whenever and wherever guests are</w:t>
+      </w:r>
+      <w:r>
+        <w:rPr>
           <w:bCs/>
         </w:rPr>
-      </w:pPr>
-      <w:r>
-        <w:rPr>
-          <w:b/>
+        <w:t xml:space="preserve">.  Guests make their payment through their mobile device with unique link provided to them where they can see their payment bill </w:t>
+      </w:r>
+      <w:r>
+        <w:rPr>
           <w:bCs/>
         </w:rPr>
+        <w:t>split up</w:t>
+      </w:r>
+      <w:r>
+        <w:rPr>
+          <w:bCs/>
+        </w:rPr>
+        <w:t xml:space="preserve"> and details. Supports various payment options like credit card, Google/Apple pay, Loyalty points</w:t>
+      </w:r>
+    </w:p>
+    <w:p>
+      <w:pPr>
+        <w:pStyle w:val="Normal"/>
+        <w:pBdr>
+          <w:top w:val="nil"/>
+          <w:left w:val="nil"/>
+          <w:bottom w:val="nil"/>
+          <w:right w:val="nil"/>
+          <w:between w:val="nil"/>
+        </w:pBdr>
+        <w:spacing w:after="11" w:line="276" w:lineRule="auto"/>
+      </w:pPr>
+    </w:p>
+    <w:p>
+      <w:pPr>
+        <w:spacing w:line="276" w:lineRule="auto"/>
+        <w:jc w:val="both"/>
+        <w:rPr>
+          <w:b/>
+          <w:sz w:val="20"/>
+          <w:szCs w:val="20"/>
+        </w:rPr>
+      </w:pPr>
+      <w:r>
+        <w:rPr>
+          <w:b/>
+        </w:rPr>
+        <w:t xml:space="preserve">RGuest Service, </w:t>
+      </w:r>
+      <w:r>
+        <w:rPr>
+          <w:b/>
+          <w:sz w:val="20"/>
+          <w:szCs w:val="20"/>
+        </w:rPr>
+        <w:t>Dec</w:t>
+      </w:r>
+      <w:r>
+        <w:rPr>
+          <w:b/>
+          <w:sz w:val="20"/>
+          <w:szCs w:val="20"/>
+        </w:rPr>
+        <w:t>’19 – till date</w:t>
+      </w:r>
+    </w:p>
+    <w:p>
+      <w:pPr>
+        <w:spacing w:line="276" w:lineRule="auto"/>
+        <w:jc w:val="both"/>
+        <w:rPr>
+          <w:b/>
+          <w:sz w:val="20"/>
+          <w:szCs w:val="20"/>
+          <w:u w:val="single"/>
+        </w:rPr>
+      </w:pPr>
+      <w:r>
+        <w:rPr>
+          <w:b/>
+          <w:sz w:val="20"/>
+          <w:szCs w:val="20"/>
+          <w:u w:val="single"/>
+        </w:rPr>
+        <w:t>Tech Stack</w:t>
+      </w:r>
+    </w:p>
+    <w:p>
+      <w:pPr>
+        <w:spacing w:line="276" w:lineRule="auto"/>
+        <w:jc w:val="both"/>
+        <w:rPr>
+          <w:b w:val="1"/>
+          <w:bCs w:val="1"/>
+          <w:sz w:val="20"/>
+          <w:szCs w:val="20"/>
+        </w:rPr>
+      </w:pPr>
+      <w:r>
+        <w:rPr>
+          <w:b w:val="1"/>
+          <w:bCs w:val="1"/>
+          <w:sz w:val="20"/>
+          <w:szCs w:val="20"/>
+        </w:rPr>
+        <w:t>Angular /</w:t>
+      </w:r>
+      <w:r>
+        <w:rPr>
+          <w:b w:val="1"/>
+          <w:bCs w:val="1"/>
+          <w:sz w:val="20"/>
+          <w:szCs w:val="20"/>
+        </w:rPr>
+        <w:t xml:space="preserve"> Ionic / SQL</w:t>
+      </w:r>
+    </w:p>
+    <w:p>
+      <w:pPr>
+        <w:spacing w:line="276" w:lineRule="auto"/>
+        <w:jc w:val="both"/>
+        <w:rPr>
+          <w:bCs/>
+        </w:rPr>
+      </w:pPr>
+      <w:r>
+        <w:rPr>
+          <w:bCs/>
+        </w:rPr>
+        <w:t>RGuest Service – A Hotel management service</w:t>
+      </w:r>
+      <w:r>
+        <w:rPr>
+          <w:bCs/>
+        </w:rPr>
+        <w:t>, handles the hotel staff collaboration by assign and managing tasks for engineering, housekeeping, facilities</w:t>
+      </w:r>
+      <w:r>
+        <w:rPr>
+          <w:bCs/>
+        </w:rPr>
+        <w:t xml:space="preserve"> </w:t>
+      </w:r>
+      <w:r>
+        <w:rPr>
+          <w:bCs/>
+        </w:rPr>
+        <w:t xml:space="preserve">with real time alerts through mobile. Supports two-way communication to Guest through SMS. Web system built in angular creates and manages users, shifts, departments, etc. Mobile system built with angular + Ionic alerts staff about their tasks and allows to update about the task.  </w:t>
+      </w:r>
+    </w:p>
+    <w:p>
+      <w:pPr>
+        <w:spacing w:line="276" w:lineRule="auto"/>
+      </w:pPr>
+    </w:p>
+    <w:p>
+      <w:pPr>
+        <w:spacing w:line="276" w:lineRule="auto"/>
+        <w:rPr>
+          <w:b/>
+          <w:bCs/>
+        </w:rPr>
+      </w:pPr>
+      <w:r>
+        <w:rPr>
+          <w:b w:val="1"/>
+          <w:bCs w:val="1"/>
+        </w:rPr>
         <w:t>Responsibilities</w:t>
       </w:r>
     </w:p>
     <w:p>
       <w:pPr>
+        <w:numPr>
+          <w:ilvl w:val="0"/>
+          <w:numId w:val="1"/>
+        </w:numPr>
+        <w:shd w:val="clear" w:color="auto" w:fill="FFFFFF" w:themeFill="background1"/>
+        <w:spacing w:after="11" w:line="288" w:lineRule="auto"/>
+        <w:ind w:hanging="283"/>
+        <w:jc w:val="both"/>
+        <w:rPr/>
+      </w:pPr>
+      <w:r>
+        <w:rPr/>
+        <w:t xml:space="preserve">Part of core development team on building Admin and Guest portal UI in Angular and React Js. </w:t>
+      </w:r>
+    </w:p>
+    <w:p>
+      <w:pPr>
+        <w:pStyle w:val="ListParagraph"/>
+        <w:numPr>
+          <w:ilvl w:val="0"/>
+          <w:numId w:val="8"/>
+        </w:numPr>
+        <w:spacing w:line="276" w:lineRule="auto"/>
+        <w:jc w:val="both"/>
+        <w:rPr>
+          <w:rFonts w:ascii="Noto Sans Symbols" w:hAnsi="Noto Sans Symbols" w:eastAsia="Noto Sans Symbols" w:cs="Noto Sans Symbols"/>
+          <w:noProof w:val="0"/>
+          <w:sz w:val="24"/>
+          <w:szCs w:val="24"/>
+          <w:lang w:val="en-US"/>
+        </w:rPr>
+      </w:pPr>
+      <w:r>
+        <w:rPr>
+          <w:rFonts w:ascii="Times New Roman" w:hAnsi="Times New Roman" w:eastAsia="Times New Roman" w:cs="Times New Roman"/>
+          <w:noProof w:val="0"/>
+          <w:sz w:val="24"/>
+          <w:szCs w:val="24"/>
+          <w:lang w:val="en-US"/>
+        </w:rPr>
+        <w:t xml:space="preserve">Making development supportive and good user-friendly designs on quick implementations. </w:t>
+      </w:r>
+    </w:p>
+    <w:p>
+      <w:pPr>
+        <w:pStyle w:val="ListParagraph"/>
+        <w:numPr>
+          <w:ilvl w:val="0"/>
+          <w:numId w:val="10"/>
+        </w:numPr>
+        <w:spacing w:line="276" w:lineRule="auto"/>
+        <w:jc w:val="both"/>
+        <w:rPr>
+          <w:rFonts w:ascii="Noto Sans Symbols" w:hAnsi="Noto Sans Symbols" w:eastAsia="Noto Sans Symbols" w:cs="Noto Sans Symbols"/>
+          <w:noProof w:val="0"/>
+          <w:sz w:val="24"/>
+          <w:szCs w:val="24"/>
+          <w:lang w:val="en-US"/>
+        </w:rPr>
+      </w:pPr>
+      <w:r>
+        <w:rPr>
+          <w:rFonts w:ascii="Times New Roman" w:hAnsi="Times New Roman" w:eastAsia="Times New Roman" w:cs="Times New Roman"/>
+          <w:noProof w:val="0"/>
+          <w:sz w:val="24"/>
+          <w:szCs w:val="24"/>
+          <w:lang w:val="en-US"/>
+        </w:rPr>
+        <w:t xml:space="preserve">Leads the UI team and supports team with knowledge sharing on coding standards and technical implementations. Regularly share observations to the team even when part of other product development. </w:t>
+      </w:r>
+    </w:p>
+    <w:p>
+      <w:pPr>
+        <w:pStyle w:val="ListParagraph"/>
+        <w:numPr>
+          <w:ilvl w:val="0"/>
+          <w:numId w:val="12"/>
+        </w:numPr>
+        <w:spacing w:line="276" w:lineRule="auto"/>
+        <w:jc w:val="both"/>
+        <w:rPr>
+          <w:rFonts w:ascii="Noto Sans Symbols" w:hAnsi="Noto Sans Symbols" w:eastAsia="Noto Sans Symbols" w:cs="Noto Sans Symbols"/>
+          <w:noProof w:val="0"/>
+          <w:sz w:val="24"/>
+          <w:szCs w:val="24"/>
+          <w:lang w:val="en-US"/>
+        </w:rPr>
+      </w:pPr>
+      <w:r>
+        <w:rPr>
+          <w:rFonts w:ascii="Times New Roman" w:hAnsi="Times New Roman" w:eastAsia="Times New Roman" w:cs="Times New Roman"/>
+          <w:noProof w:val="0"/>
+          <w:sz w:val="24"/>
+          <w:szCs w:val="24"/>
+          <w:lang w:val="en-US"/>
+        </w:rPr>
+        <w:t xml:space="preserve">Work closely with backend team in business requirements and API integrations and to share backend tasks and SQL changes to deliver product on time. </w:t>
+      </w:r>
+    </w:p>
+    <w:p>
+      <w:pPr>
+        <w:pStyle w:val="ListParagraph"/>
+        <w:numPr>
+          <w:ilvl w:val="0"/>
+          <w:numId w:val="14"/>
+        </w:numPr>
+        <w:spacing w:line="276" w:lineRule="auto"/>
+        <w:jc w:val="both"/>
+        <w:rPr>
+          <w:rFonts w:ascii="Noto Sans Symbols" w:hAnsi="Noto Sans Symbols" w:eastAsia="Noto Sans Symbols" w:cs="Noto Sans Symbols"/>
+          <w:noProof w:val="0"/>
+          <w:sz w:val="24"/>
+          <w:szCs w:val="24"/>
+          <w:lang w:val="en-US"/>
+        </w:rPr>
+      </w:pPr>
+      <w:r>
+        <w:rPr>
+          <w:rFonts w:ascii="Times New Roman" w:hAnsi="Times New Roman" w:eastAsia="Times New Roman" w:cs="Times New Roman"/>
+          <w:noProof w:val="0"/>
+          <w:sz w:val="24"/>
+          <w:szCs w:val="24"/>
+          <w:lang w:val="en-US"/>
+        </w:rPr>
+        <w:t xml:space="preserve">Communicate with other systems like Payment and Loyalty System and to integrate and implement payment process. </w:t>
+      </w:r>
+    </w:p>
+    <w:p>
+      <w:pPr>
+        <w:pStyle w:val="ListParagraph"/>
+        <w:numPr>
+          <w:ilvl w:val="0"/>
+          <w:numId w:val="16"/>
+        </w:numPr>
+        <w:spacing w:line="276" w:lineRule="auto"/>
+        <w:jc w:val="both"/>
+        <w:rPr>
+          <w:rFonts w:ascii="Times New Roman" w:hAnsi="Times New Roman" w:eastAsia="Times New Roman" w:cs="Times New Roman"/>
+          <w:noProof w:val="0"/>
+          <w:sz w:val="24"/>
+          <w:szCs w:val="24"/>
+          <w:lang w:val="en-US"/>
+        </w:rPr>
+      </w:pPr>
+      <w:r>
+        <w:rPr>
+          <w:rFonts w:ascii="Times New Roman" w:hAnsi="Times New Roman" w:eastAsia="Times New Roman" w:cs="Times New Roman"/>
+          <w:noProof w:val="0"/>
+          <w:sz w:val="24"/>
+          <w:szCs w:val="24"/>
+          <w:lang w:val="en-US"/>
+        </w:rPr>
+        <w:t xml:space="preserve">Implementing new designs and requirements based on the </w:t>
+      </w:r>
+      <w:r>
+        <w:rPr>
+          <w:rFonts w:ascii="Times New Roman" w:hAnsi="Times New Roman" w:eastAsia="Times New Roman" w:cs="Times New Roman"/>
+          <w:noProof w:val="0"/>
+          <w:sz w:val="24"/>
+          <w:szCs w:val="24"/>
+          <w:lang w:val="en-US"/>
+        </w:rPr>
+        <w:t>feedback.</w:t>
+      </w:r>
+    </w:p>
+    <w:p>
+      <w:pPr>
+        <w:spacing w:line="276" w:lineRule="auto"/>
+        <w:jc w:val="both"/>
+        <w:rPr>
+          <w:b/>
+        </w:rPr>
+      </w:pPr>
+    </w:p>
+    <w:p>
+      <w:pPr>
+        <w:spacing w:line="276" w:lineRule="auto"/>
+        <w:jc w:val="both"/>
+        <w:rPr>
+          <w:b/>
+        </w:rPr>
+      </w:pPr>
+    </w:p>
+    <w:p>
+      <w:pPr>
+        <w:spacing w:line="276" w:lineRule="auto"/>
+        <w:jc w:val="both"/>
+        <w:rPr>
+          <w:b/>
+        </w:rPr>
+      </w:pPr>
+      <w:r>
+        <w:rPr>
+          <w:b/>
+        </w:rPr>
+        <w:lastRenderedPageBreak/>
+        <w:t xml:space="preserve">TITAN, </w:t>
+      </w:r>
+      <w:r>
+        <w:rPr>
+          <w:b/>
+          <w:sz w:val="20"/>
+          <w:szCs w:val="20"/>
+        </w:rPr>
+        <w:t>Forever Living Internationa</w:t>
+      </w:r>
+      <w:r>
+        <w:rPr>
+          <w:b/>
+          <w:sz w:val="20"/>
+          <w:szCs w:val="20"/>
+        </w:rPr>
+        <w:t>l</w:t>
+      </w:r>
+      <w:r>
+        <w:rPr>
+          <w:b/>
+          <w:sz w:val="20"/>
+          <w:szCs w:val="20"/>
+        </w:rPr>
+        <w:t xml:space="preserve">, Jan’17 – </w:t>
+      </w:r>
+      <w:r>
+        <w:rPr>
+          <w:b/>
+          <w:sz w:val="20"/>
+          <w:szCs w:val="20"/>
+        </w:rPr>
+        <w:t>Feb’19</w:t>
+      </w:r>
+    </w:p>
+    <w:p>
+      <w:pPr>
+        <w:spacing w:line="276" w:lineRule="auto"/>
+        <w:jc w:val="both"/>
+        <w:rPr>
+          <w:b w:val="1"/>
+          <w:bCs w:val="1"/>
+          <w:sz w:val="18"/>
+          <w:szCs w:val="18"/>
+          <w:u w:val="single"/>
+        </w:rPr>
+      </w:pPr>
+      <w:r>
+        <w:rPr>
+          <w:b w:val="1"/>
+          <w:bCs w:val="1"/>
+          <w:sz w:val="18"/>
+          <w:szCs w:val="18"/>
+          <w:u w:val="single"/>
+        </w:rPr>
+        <w:t>Tech Stack</w:t>
+      </w:r>
+    </w:p>
+    <w:p>
+      <w:pPr>
+        <w:spacing w:line="276" w:lineRule="auto"/>
+        <w:jc w:val="both"/>
+        <w:rPr>
+          <w:sz w:val="18"/>
+          <w:szCs w:val="18"/>
+        </w:rPr>
+      </w:pPr>
+      <w:bookmarkStart w:name="gjdgxs" w:colFirst="0" w:colLast="0" w:id="0"/>
+      <w:bookmarkEnd w:id="0"/>
+      <w:r>
+        <w:rPr>
+          <w:b/>
+          <w:sz w:val="18"/>
+          <w:szCs w:val="18"/>
+        </w:rPr>
+        <w:t xml:space="preserve">Angular / </w:t>
+      </w:r>
+      <w:r>
+        <w:rPr>
+          <w:b/>
+          <w:sz w:val="18"/>
+          <w:szCs w:val="18"/>
+        </w:rPr>
+        <w:t xml:space="preserve">Java 1.8 / Spring Boot / RESTful Services / MySQL / Alfresco CMS / Apache Kafka Queue </w:t>
+      </w:r>
+    </w:p>
+    <w:p>
+      <w:pPr>
+        <w:spacing w:line="276" w:lineRule="auto"/>
+        <w:jc w:val="both"/>
+        <w:rPr>
+          <w:b/>
+        </w:rPr>
+      </w:pPr>
+    </w:p>
+    <w:p>
+      <w:pPr>
+        <w:widowControl w:val="0"/>
+        <w:pBdr>
+          <w:top w:val="nil"/>
+          <w:left w:val="nil"/>
+          <w:bottom w:val="nil"/>
+          <w:right w:val="nil"/>
+          <w:between w:val="nil"/>
+        </w:pBdr>
+        <w:spacing w:line="276" w:lineRule="auto"/>
+        <w:jc w:val="both"/>
+      </w:pPr>
+      <w:bookmarkStart w:name="30j0zll" w:id="1"/>
+      <w:bookmarkEnd w:id="1"/>
+      <w:r>
+        <w:rPr>
+          <w:highlight w:val="white"/>
+        </w:rPr>
+        <w:t xml:space="preserve">Titan - An Online Health Care Products Store, This Platform is a software suite of products to build and operate the multi-level </w:t>
+      </w:r>
+      <w:r>
+        <w:rPr>
+          <w:highlight w:val="white"/>
+        </w:rPr>
+        <w:t>marketing (</w:t>
+      </w:r>
+      <w:r>
+        <w:rPr>
+          <w:highlight w:val="white"/>
+        </w:rPr>
+        <w:t xml:space="preserve">MLM) business which is built from the ground up using Micro service-based Architecture. It is a cluster of portals having independent micro services each like Shopping Sites, Stores, Product Catalogs, Customer Management, Order Management, Content management (CMS), Single Sign On (SSO), Payment Systems in worldwide markets. </w:t>
+      </w:r>
+    </w:p>
+    <w:p>
+      <w:pPr>
+        <w:pStyle w:val="Normal"/>
+        <w:spacing w:line="276" w:lineRule="auto"/>
+        <w:jc w:val="both"/>
+        <w:rPr>
+          <w:b w:val="1"/>
+          <w:bCs w:val="1"/>
+        </w:rPr>
+      </w:pPr>
+    </w:p>
+    <w:p>
+      <w:pPr>
+        <w:pStyle w:val="Normal"/>
+        <w:spacing w:line="276" w:lineRule="auto"/>
+        <w:jc w:val="both"/>
+      </w:pPr>
+      <w:r>
+        <w:rPr>
+          <w:b w:val="1"/>
+          <w:bCs w:val="1"/>
+        </w:rPr>
+        <w:t xml:space="preserve">Tools: </w:t>
+      </w:r>
+      <w:r>
+        <w:rPr/>
+        <w:t>STS, Gitspace, VS Code.</w:t>
+      </w:r>
+      <w:proofErr w:type="spellStart"/>
+      <w:proofErr w:type="spellEnd"/>
+    </w:p>
+    <w:p>
+      <w:pPr>
+        <w:spacing w:line="276" w:lineRule="auto"/>
+        <w:jc w:val="both"/>
+      </w:pPr>
+    </w:p>
+    <w:p>
+      <w:pPr>
+        <w:widowControl w:val="0"/>
+        <w:pBdr>
+          <w:top w:val="nil"/>
+          <w:left w:val="nil"/>
+          <w:bottom w:val="nil"/>
+          <w:right w:val="nil"/>
+          <w:between w:val="nil"/>
+        </w:pBdr>
+        <w:spacing w:line="276" w:lineRule="auto"/>
+        <w:jc w:val="both"/>
+      </w:pPr>
+      <w:bookmarkStart w:name="2et92p0" w:colFirst="0" w:colLast="0" w:id="4"/>
+      <w:bookmarkEnd w:id="4"/>
+      <w:r>
+        <w:rPr>
+          <w:b/>
+          <w:sz w:val="28"/>
+          <w:szCs w:val="28"/>
+        </w:rPr>
+        <w:t>Workspace</w:t>
+      </w:r>
+      <w:r>
+        <w:rPr>
+          <w:b/>
+          <w:sz w:val="20"/>
+          <w:szCs w:val="20"/>
+        </w:rPr>
+        <w:t xml:space="preserve">, Next Sphere </w:t>
+      </w:r>
+      <w:r>
+        <w:rPr>
+          <w:sz w:val="20"/>
+          <w:szCs w:val="20"/>
+        </w:rPr>
+        <w:t xml:space="preserve">- India, </w:t>
+      </w:r>
+      <w:r>
+        <w:rPr>
+          <w:b/>
+          <w:sz w:val="20"/>
+          <w:szCs w:val="20"/>
+        </w:rPr>
+        <w:t>July’16</w:t>
+      </w:r>
+      <w:r>
+        <w:rPr>
+          <w:b/>
+          <w:i/>
+          <w:sz w:val="20"/>
+          <w:szCs w:val="20"/>
+        </w:rPr>
+        <w:t xml:space="preserve"> - Dec’16 </w:t>
+      </w:r>
+    </w:p>
+    <w:p>
+      <w:pPr>
+        <w:widowControl w:val="0"/>
+        <w:pBdr>
+          <w:top w:val="nil"/>
+          <w:left w:val="nil"/>
+          <w:bottom w:val="nil"/>
+          <w:right w:val="nil"/>
+          <w:between w:val="nil"/>
+        </w:pBdr>
+        <w:rPr>
+          <w:b/>
+          <w:sz w:val="20"/>
+          <w:szCs w:val="20"/>
+          <w:u w:val="single"/>
+        </w:rPr>
+      </w:pPr>
+      <w:r>
+        <w:rPr>
+          <w:b/>
+          <w:sz w:val="20"/>
+          <w:szCs w:val="20"/>
+          <w:u w:val="single"/>
+        </w:rPr>
+        <w:t>Tech stack</w:t>
+      </w:r>
+    </w:p>
+    <w:p>
+      <w:pPr>
+        <w:widowControl w:val="0"/>
+        <w:pBdr>
+          <w:top w:val="nil"/>
+          <w:left w:val="nil"/>
+          <w:bottom w:val="nil"/>
+          <w:right w:val="nil"/>
+          <w:between w:val="nil"/>
+        </w:pBdr>
+        <w:rPr>
+          <w:b/>
+          <w:sz w:val="18"/>
+          <w:szCs w:val="18"/>
+        </w:rPr>
+      </w:pPr>
+      <w:r>
+        <w:rPr>
+          <w:b/>
+          <w:sz w:val="18"/>
+          <w:szCs w:val="18"/>
+        </w:rPr>
+        <w:t>Java / Angular</w:t>
+      </w:r>
+      <w:r>
+        <w:rPr>
+          <w:b/>
+          <w:sz w:val="18"/>
+          <w:szCs w:val="18"/>
+        </w:rPr>
+        <w:t xml:space="preserve"> JS</w:t>
+      </w:r>
+      <w:r>
+        <w:rPr>
+          <w:b/>
+          <w:sz w:val="18"/>
+          <w:szCs w:val="18"/>
+        </w:rPr>
+        <w:t xml:space="preserve"> / Tomcat / RESTful Services</w:t>
+      </w:r>
+    </w:p>
+    <w:p>
+      <w:pPr>
+        <w:widowControl w:val="0"/>
+        <w:pBdr>
+          <w:top w:val="nil"/>
+          <w:left w:val="nil"/>
+          <w:bottom w:val="nil"/>
+          <w:right w:val="nil"/>
+          <w:between w:val="nil"/>
+        </w:pBdr>
+      </w:pPr>
+    </w:p>
+    <w:p>
+      <w:pPr>
+        <w:widowControl w:val="0"/>
+        <w:pBdr>
+          <w:top w:val="nil"/>
+          <w:left w:val="nil"/>
+          <w:bottom w:val="nil"/>
+          <w:right w:val="nil"/>
+          <w:between w:val="nil"/>
+        </w:pBdr>
+        <w:jc w:val="both"/>
+      </w:pPr>
+      <w:bookmarkStart w:name="_tyjcwt" w:id="5"/>
+      <w:bookmarkEnd w:id="5"/>
+      <w:r>
+        <w:rPr/>
+        <w:t xml:space="preserve">Workspace is an In-house Web App built as a Product which helps to give access to organizational Activities such as Leave management, Employees hierarchy Chart, News Feed, Appraisal Review, Time Sheet Management, Employee Claims </w:t>
+      </w:r>
+      <w:r>
+        <w:rPr/>
+        <w:t>Management,</w:t>
+      </w:r>
+      <w:r>
+        <w:rPr/>
+        <w:t xml:space="preserve"> Notifications, employee Communication, Peer Appreciations, Project Allocations and Sprint task Tracking. </w:t>
+      </w:r>
+    </w:p>
+    <w:p>
+      <w:pPr>
+        <w:widowControl w:val="0"/>
+        <w:pBdr>
+          <w:top w:val="nil"/>
+          <w:left w:val="nil"/>
+          <w:bottom w:val="nil"/>
+          <w:right w:val="nil"/>
+          <w:between w:val="nil"/>
+        </w:pBdr>
+      </w:pPr>
+    </w:p>
+    <w:p>
+      <w:pPr>
+        <w:widowControl w:val="0"/>
+        <w:pBdr>
+          <w:top w:val="nil"/>
+          <w:left w:val="nil"/>
+          <w:bottom w:val="nil"/>
+          <w:right w:val="nil"/>
+          <w:between w:val="nil"/>
+        </w:pBdr>
+        <w:rPr>
+          <w:b/>
+        </w:rPr>
+      </w:pPr>
+      <w:r>
+        <w:rPr>
+          <w:b w:val="1"/>
+          <w:bCs w:val="1"/>
+        </w:rPr>
+        <w:t xml:space="preserve">Responsibilities </w:t>
+      </w:r>
+    </w:p>
+    <w:p>
+      <w:pPr>
+        <w:widowControl w:val="0"/>
         <w:numPr>
           <w:ilvl w:val="0"/>
           <w:numId w:val="1"/>
@@ -815,32 +1744,20 @@
           <w:right w:val="nil"/>
           <w:between w:val="nil"/>
         </w:pBdr>
-        <w:shd w:val="clear" w:color="auto" w:fill="FFFFFF"/>
-        <w:tabs>
-          <w:tab w:val="left" w:pos="0"/>
-        </w:tabs>
+        <w:shd w:val="clear" w:color="auto" w:fill="FFFFFF" w:themeFill="background1"/>
         <w:spacing w:after="11" w:line="288" w:lineRule="auto"/>
         <w:ind w:hanging="283"/>
         <w:jc w:val="both"/>
-      </w:pPr>
-      <w:r>
-        <w:t>Part of core development team on building Admin portal UI(manages Guests and  Cards, Promotions , Loyalty Point buckets, etc.)</w:t>
-      </w:r>
-      <w:r>
-        <w:t xml:space="preserve"> in Angular</w:t>
-      </w:r>
-      <w:r>
-        <w:t xml:space="preserve"> and Guest login Web portal </w:t>
-      </w:r>
-      <w:r>
-        <w:t>in React Js</w:t>
-      </w:r>
-      <w:r>
-        <w:t>.</w:t>
-      </w:r>
-    </w:p>
-    <w:p>
-      <w:pPr>
+        <w:rPr/>
+      </w:pPr>
+      <w:r>
+        <w:rPr/>
+        <w:t xml:space="preserve">Part of core development team on building Content Management System (CMS) which is used to manage content like images, videos, static pages, cards and translations by using workflow created using BPMN Tools. </w:t>
+      </w:r>
+    </w:p>
+    <w:p>
+      <w:pPr>
+        <w:widowControl w:val="0"/>
         <w:numPr>
           <w:ilvl w:val="0"/>
           <w:numId w:val="1"/>
@@ -852,843 +1769,20 @@
           <w:right w:val="nil"/>
           <w:between w:val="nil"/>
         </w:pBdr>
-        <w:shd w:val="clear" w:color="auto" w:fill="FFFFFF"/>
-        <w:tabs>
-          <w:tab w:val="left" w:pos="0"/>
-        </w:tabs>
+        <w:shd w:val="clear" w:color="auto" w:fill="FFFFFF" w:themeFill="background1"/>
         <w:spacing w:after="11" w:line="288" w:lineRule="auto"/>
         <w:ind w:hanging="283"/>
         <w:jc w:val="both"/>
-      </w:pPr>
-      <w:r>
-        <w:t>Making development supportive and good user-friendly designs on quick implementations.</w:t>
-      </w:r>
-    </w:p>
-    <w:p>
-      <w:pPr>
-        <w:numPr>
-          <w:ilvl w:val="0"/>
-          <w:numId w:val="1"/>
-        </w:numPr>
-        <w:pBdr>
-          <w:top w:val="nil"/>
-          <w:left w:val="nil"/>
-          <w:bottom w:val="nil"/>
-          <w:right w:val="nil"/>
-          <w:between w:val="nil"/>
-        </w:pBdr>
-        <w:shd w:val="clear" w:color="auto" w:fill="FFFFFF"/>
-        <w:tabs>
-          <w:tab w:val="left" w:pos="0"/>
-        </w:tabs>
-        <w:spacing w:after="11" w:line="288" w:lineRule="auto"/>
-        <w:ind w:hanging="283"/>
-        <w:jc w:val="both"/>
-      </w:pPr>
-      <w:r>
-        <w:lastRenderedPageBreak/>
-        <w:t xml:space="preserve">Leads the UI team and supports team with knowledge sharing on coding standards and technical implementations. Regularly share observations to the team </w:t>
-      </w:r>
-      <w:r>
-        <w:t>even</w:t>
-      </w:r>
-      <w:r>
-        <w:t xml:space="preserve"> when part of other product development.</w:t>
-      </w:r>
-    </w:p>
-    <w:p>
-      <w:pPr>
-        <w:numPr>
-          <w:ilvl w:val="0"/>
-          <w:numId w:val="1"/>
-        </w:numPr>
-        <w:pBdr>
-          <w:top w:val="nil"/>
-          <w:left w:val="nil"/>
-          <w:bottom w:val="nil"/>
-          <w:right w:val="nil"/>
-          <w:between w:val="nil"/>
-        </w:pBdr>
-        <w:shd w:val="clear" w:color="auto" w:fill="FFFFFF"/>
-        <w:tabs>
-          <w:tab w:val="left" w:pos="0"/>
-        </w:tabs>
-        <w:spacing w:after="11" w:line="288" w:lineRule="auto"/>
-        <w:ind w:hanging="283"/>
-        <w:jc w:val="both"/>
-      </w:pPr>
-      <w:r>
-        <w:t>Work closely with backend team in business requirements and API integrations and to share backend tasks and SQL changes to deliver product on time.</w:t>
-      </w:r>
-    </w:p>
-    <w:p>
-      <w:pPr>
-        <w:spacing w:line="276" w:lineRule="auto"/>
-        <w:rPr>
-          <w:b/>
-        </w:rPr>
-      </w:pPr>
-    </w:p>
-    <w:p>
-      <w:pPr>
-        <w:spacing w:line="276" w:lineRule="auto"/>
-        <w:jc w:val="both"/>
-        <w:rPr>
-          <w:b/>
-          <w:sz w:val="20"/>
-          <w:szCs w:val="20"/>
-        </w:rPr>
-      </w:pPr>
-      <w:r>
-        <w:rPr>
-          <w:b/>
-        </w:rPr>
-        <w:t xml:space="preserve">IG Quick Pay, </w:t>
-      </w:r>
-      <w:r>
-        <w:rPr>
-          <w:b/>
-          <w:sz w:val="20"/>
-          <w:szCs w:val="20"/>
-        </w:rPr>
-        <w:t>Mar’20 – till date</w:t>
-      </w:r>
-    </w:p>
-    <w:p>
-      <w:pPr>
-        <w:spacing w:line="276" w:lineRule="auto"/>
-        <w:jc w:val="both"/>
-        <w:rPr>
-          <w:b/>
-          <w:sz w:val="20"/>
-          <w:szCs w:val="20"/>
-          <w:u w:val="single"/>
-        </w:rPr>
-      </w:pPr>
-      <w:r>
-        <w:rPr>
-          <w:b/>
-          <w:sz w:val="20"/>
-          <w:szCs w:val="20"/>
-          <w:u w:val="single"/>
-        </w:rPr>
-        <w:t>Tech Stack</w:t>
-      </w:r>
-    </w:p>
-    <w:p>
-      <w:pPr>
-        <w:spacing w:line="276" w:lineRule="auto"/>
-        <w:jc w:val="both"/>
-        <w:rPr>
-          <w:b/>
-          <w:sz w:val="20"/>
-          <w:szCs w:val="20"/>
-        </w:rPr>
-      </w:pPr>
-      <w:r>
-        <w:rPr>
-          <w:b/>
-          <w:sz w:val="20"/>
-          <w:szCs w:val="20"/>
-        </w:rPr>
-        <w:t>Angular  /  SQL</w:t>
-      </w:r>
-    </w:p>
-    <w:p>
-      <w:pPr>
-        <w:spacing w:line="276" w:lineRule="auto"/>
-        <w:jc w:val="both"/>
-        <w:rPr>
-          <w:bCs/>
-        </w:rPr>
-      </w:pPr>
-      <w:r>
-        <w:rPr>
-          <w:bCs/>
-        </w:rPr>
-        <w:t xml:space="preserve">IG Quick Pay – A contactless payment system </w:t>
-      </w:r>
-      <w:r>
-        <w:t>to accept and track cashless transactions whenever and wherever guests are</w:t>
-      </w:r>
-      <w:r>
-        <w:rPr>
-          <w:bCs/>
-        </w:rPr>
-        <w:t xml:space="preserve">.  Guests make their payment through their mobile device with unique link provided to them where they can see their payment bill </w:t>
-      </w:r>
-      <w:r>
-        <w:rPr>
-          <w:bCs/>
-        </w:rPr>
-        <w:t>split up</w:t>
-      </w:r>
-      <w:r>
-        <w:rPr>
-          <w:bCs/>
-        </w:rPr>
-        <w:t xml:space="preserve"> and details. Supports various payment options like credit card, Google/Apple pay, Loyalty points</w:t>
-      </w:r>
-    </w:p>
-    <w:p>
-      <w:pPr>
-        <w:spacing w:line="276" w:lineRule="auto"/>
-      </w:pPr>
-    </w:p>
-    <w:p>
-      <w:pPr>
-        <w:spacing w:line="276" w:lineRule="auto"/>
-        <w:rPr>
-          <w:b/>
-          <w:bCs/>
-        </w:rPr>
-      </w:pPr>
-      <w:r>
-        <w:rPr>
-          <w:b/>
-          <w:bCs/>
-        </w:rPr>
-        <w:t>Responsibilities</w:t>
-      </w:r>
-    </w:p>
-    <w:p>
-      <w:pPr>
-        <w:numPr>
-          <w:ilvl w:val="0"/>
-          <w:numId w:val="1"/>
-        </w:numPr>
-        <w:pBdr>
-          <w:top w:val="nil"/>
-          <w:left w:val="nil"/>
-          <w:bottom w:val="nil"/>
-          <w:right w:val="nil"/>
-          <w:between w:val="nil"/>
-        </w:pBdr>
-        <w:shd w:val="clear" w:color="auto" w:fill="FFFFFF"/>
-        <w:tabs>
-          <w:tab w:val="left" w:pos="0"/>
-        </w:tabs>
-        <w:spacing w:after="11" w:line="288" w:lineRule="auto"/>
-        <w:ind w:hanging="283"/>
-        <w:jc w:val="both"/>
-      </w:pPr>
-      <w:r>
-        <w:t xml:space="preserve">Part of core development team on building Admin portal UI(manages </w:t>
-      </w:r>
-      <w:r>
-        <w:t>payment f</w:t>
-      </w:r>
-      <w:r>
-        <w:t>orms, Transaction details</w:t>
-      </w:r>
-      <w:r>
-        <w:t xml:space="preserve">, etc.) and Guest payment portal. </w:t>
-      </w:r>
-    </w:p>
-    <w:p>
-      <w:pPr>
-        <w:numPr>
-          <w:ilvl w:val="0"/>
-          <w:numId w:val="1"/>
-        </w:numPr>
-        <w:pBdr>
-          <w:top w:val="nil"/>
-          <w:left w:val="nil"/>
-          <w:bottom w:val="nil"/>
-          <w:right w:val="nil"/>
-          <w:between w:val="nil"/>
-        </w:pBdr>
-        <w:shd w:val="clear" w:color="auto" w:fill="FFFFFF"/>
-        <w:tabs>
-          <w:tab w:val="left" w:pos="0"/>
-        </w:tabs>
-        <w:spacing w:after="11" w:line="288" w:lineRule="auto"/>
-        <w:ind w:hanging="283"/>
-        <w:jc w:val="both"/>
-      </w:pPr>
-      <w:r>
-        <w:t xml:space="preserve">Communicate </w:t>
-      </w:r>
-      <w:r>
-        <w:t xml:space="preserve">with </w:t>
-      </w:r>
-      <w:r>
-        <w:t xml:space="preserve">other </w:t>
-      </w:r>
-      <w:r>
-        <w:t>s</w:t>
-      </w:r>
-      <w:r>
-        <w:t>ystem</w:t>
-      </w:r>
-      <w:r>
-        <w:t>s</w:t>
-      </w:r>
-      <w:r>
-        <w:t xml:space="preserve"> like Payment and Loyalty System </w:t>
-      </w:r>
-      <w:r>
-        <w:t xml:space="preserve">and to </w:t>
-      </w:r>
-      <w:r>
-        <w:t>integrate a</w:t>
-      </w:r>
-      <w:r>
-        <w:t>n</w:t>
-      </w:r>
-      <w:r>
-        <w:t>d implement payment process.</w:t>
-      </w:r>
-    </w:p>
-    <w:p>
-      <w:pPr>
-        <w:numPr>
-          <w:ilvl w:val="0"/>
-          <w:numId w:val="1"/>
-        </w:numPr>
-        <w:pBdr>
-          <w:top w:val="nil"/>
-          <w:left w:val="nil"/>
-          <w:bottom w:val="nil"/>
-          <w:right w:val="nil"/>
-          <w:between w:val="nil"/>
-        </w:pBdr>
-        <w:shd w:val="clear" w:color="auto" w:fill="FFFFFF"/>
-        <w:tabs>
-          <w:tab w:val="left" w:pos="0"/>
-        </w:tabs>
-        <w:spacing w:after="11" w:line="288" w:lineRule="auto"/>
-        <w:ind w:hanging="283"/>
-        <w:jc w:val="both"/>
-      </w:pPr>
-      <w:r>
-        <w:t>Implementing new designs and requirements based on the feedback.</w:t>
-      </w:r>
-    </w:p>
-    <w:p>
-      <w:pPr>
-        <w:pBdr>
-          <w:top w:val="nil"/>
-          <w:left w:val="nil"/>
-          <w:bottom w:val="nil"/>
-          <w:right w:val="nil"/>
-          <w:between w:val="nil"/>
-        </w:pBdr>
-        <w:shd w:val="clear" w:color="auto" w:fill="FFFFFF"/>
-        <w:tabs>
-          <w:tab w:val="left" w:pos="0"/>
-        </w:tabs>
-        <w:spacing w:after="11" w:line="288" w:lineRule="auto"/>
-        <w:jc w:val="both"/>
-      </w:pPr>
-    </w:p>
-    <w:p>
-      <w:pPr>
-        <w:pBdr>
-          <w:top w:val="nil"/>
-          <w:left w:val="nil"/>
-          <w:bottom w:val="nil"/>
-          <w:right w:val="nil"/>
-          <w:between w:val="nil"/>
-        </w:pBdr>
-        <w:shd w:val="clear" w:color="auto" w:fill="FFFFFF"/>
-        <w:tabs>
-          <w:tab w:val="left" w:pos="0"/>
-        </w:tabs>
-        <w:spacing w:after="11" w:line="288" w:lineRule="auto"/>
-        <w:jc w:val="both"/>
-      </w:pPr>
-    </w:p>
-    <w:p>
-      <w:pPr>
-        <w:spacing w:line="276" w:lineRule="auto"/>
-        <w:jc w:val="both"/>
-        <w:rPr>
-          <w:b/>
-          <w:sz w:val="20"/>
-          <w:szCs w:val="20"/>
-        </w:rPr>
-      </w:pPr>
-      <w:r>
-        <w:rPr>
-          <w:b/>
-        </w:rPr>
-        <w:t xml:space="preserve">RGuest Service, </w:t>
-      </w:r>
-      <w:r>
-        <w:rPr>
-          <w:b/>
-          <w:sz w:val="20"/>
-          <w:szCs w:val="20"/>
-        </w:rPr>
-        <w:t>Dec</w:t>
-      </w:r>
-      <w:r>
-        <w:rPr>
-          <w:b/>
-          <w:sz w:val="20"/>
-          <w:szCs w:val="20"/>
-        </w:rPr>
-        <w:t>’19 – till date</w:t>
-      </w:r>
-    </w:p>
-    <w:p>
-      <w:pPr>
-        <w:spacing w:line="276" w:lineRule="auto"/>
-        <w:jc w:val="both"/>
-        <w:rPr>
-          <w:b/>
-          <w:sz w:val="20"/>
-          <w:szCs w:val="20"/>
-          <w:u w:val="single"/>
-        </w:rPr>
-      </w:pPr>
-      <w:r>
-        <w:rPr>
-          <w:b/>
-          <w:sz w:val="20"/>
-          <w:szCs w:val="20"/>
-          <w:u w:val="single"/>
-        </w:rPr>
-        <w:t>Tech Stack</w:t>
-      </w:r>
-    </w:p>
-    <w:p>
-      <w:pPr>
-        <w:spacing w:line="276" w:lineRule="auto"/>
-        <w:jc w:val="both"/>
-        <w:rPr>
-          <w:b/>
-          <w:sz w:val="20"/>
-          <w:szCs w:val="20"/>
-        </w:rPr>
-      </w:pPr>
-      <w:r>
-        <w:rPr>
-          <w:b/>
-          <w:sz w:val="20"/>
-          <w:szCs w:val="20"/>
-        </w:rPr>
-        <w:t>Angular  / Ionic / SQL</w:t>
-      </w:r>
-    </w:p>
-    <w:p>
-      <w:pPr>
-        <w:spacing w:line="276" w:lineRule="auto"/>
-        <w:jc w:val="both"/>
-        <w:rPr>
-          <w:bCs/>
-        </w:rPr>
-      </w:pPr>
-      <w:r>
-        <w:rPr>
-          <w:bCs/>
-        </w:rPr>
-        <w:t>RGuest Service – A Hotel management service</w:t>
-      </w:r>
-      <w:r>
-        <w:rPr>
-          <w:bCs/>
-        </w:rPr>
-        <w:t>, handles the hotel staff collaboration by assign and managing tasks for engineering, housekeeping, facilities</w:t>
-      </w:r>
-      <w:r>
-        <w:rPr>
-          <w:bCs/>
-        </w:rPr>
-        <w:t xml:space="preserve"> </w:t>
-      </w:r>
-      <w:r>
-        <w:rPr>
-          <w:bCs/>
-        </w:rPr>
-        <w:t xml:space="preserve">with real time alerts through mobile. Supports two-way communication to Guest through SMS. Web system built in angular creates and manages users, shifts, departments, etc. Mobile system built with angular + Ionic alerts staff about their tasks and allows to update about the task.  </w:t>
-      </w:r>
-    </w:p>
-    <w:p>
-      <w:pPr>
-        <w:spacing w:line="276" w:lineRule="auto"/>
-      </w:pPr>
-    </w:p>
-    <w:p>
-      <w:pPr>
-        <w:spacing w:line="276" w:lineRule="auto"/>
-        <w:rPr>
-          <w:b/>
-          <w:bCs/>
-        </w:rPr>
-      </w:pPr>
-      <w:r>
-        <w:rPr>
-          <w:b/>
-          <w:bCs/>
-        </w:rPr>
-        <w:t>Responsibilities</w:t>
-      </w:r>
-    </w:p>
-    <w:p>
-      <w:pPr>
-        <w:numPr>
-          <w:ilvl w:val="0"/>
-          <w:numId w:val="1"/>
-        </w:numPr>
-        <w:pBdr>
-          <w:top w:val="nil"/>
-          <w:left w:val="nil"/>
-          <w:bottom w:val="nil"/>
-          <w:right w:val="nil"/>
-          <w:between w:val="nil"/>
-        </w:pBdr>
-        <w:shd w:val="clear" w:color="auto" w:fill="FFFFFF"/>
-        <w:tabs>
-          <w:tab w:val="left" w:pos="0"/>
-        </w:tabs>
-        <w:spacing w:after="11" w:line="288" w:lineRule="auto"/>
-        <w:ind w:hanging="283"/>
-        <w:jc w:val="both"/>
-      </w:pPr>
-      <w:r>
-        <w:t xml:space="preserve">Part of core development team on building </w:t>
-      </w:r>
-      <w:r>
-        <w:t>Admin portal UI(manages Users, Shits, Tasks, etc.) and Mobile app.</w:t>
-      </w:r>
-    </w:p>
-    <w:p>
-      <w:pPr>
-        <w:numPr>
-          <w:ilvl w:val="0"/>
-          <w:numId w:val="1"/>
-        </w:numPr>
-        <w:pBdr>
-          <w:top w:val="nil"/>
-          <w:left w:val="nil"/>
-          <w:bottom w:val="nil"/>
-          <w:right w:val="nil"/>
-          <w:between w:val="nil"/>
-        </w:pBdr>
-        <w:shd w:val="clear" w:color="auto" w:fill="FFFFFF"/>
-        <w:tabs>
-          <w:tab w:val="left" w:pos="0"/>
-        </w:tabs>
-        <w:spacing w:after="11" w:line="288" w:lineRule="auto"/>
-        <w:ind w:hanging="283"/>
-        <w:jc w:val="both"/>
-      </w:pPr>
-      <w:r>
-        <w:t xml:space="preserve">Making development supportive and good </w:t>
-      </w:r>
-      <w:r>
-        <w:t xml:space="preserve">user-friendly </w:t>
-      </w:r>
-      <w:r>
-        <w:t>designs on new implementations.</w:t>
-      </w:r>
-    </w:p>
-    <w:p>
-      <w:pPr>
-        <w:numPr>
-          <w:ilvl w:val="0"/>
-          <w:numId w:val="1"/>
-        </w:numPr>
-        <w:pBdr>
-          <w:top w:val="nil"/>
-          <w:left w:val="nil"/>
-          <w:bottom w:val="nil"/>
-          <w:right w:val="nil"/>
-          <w:between w:val="nil"/>
-        </w:pBdr>
-        <w:shd w:val="clear" w:color="auto" w:fill="FFFFFF"/>
-        <w:tabs>
-          <w:tab w:val="left" w:pos="0"/>
-        </w:tabs>
-        <w:spacing w:after="11" w:line="288" w:lineRule="auto"/>
-        <w:ind w:hanging="283"/>
-        <w:jc w:val="both"/>
-      </w:pPr>
-      <w:r>
-        <w:t>Work closely with backend team in business requirements and API integrations and to share backend tasks and SQL changes to deliver product on time.</w:t>
-      </w:r>
-    </w:p>
-    <w:p>
-      <w:pPr>
-        <w:spacing w:line="276" w:lineRule="auto"/>
-        <w:jc w:val="both"/>
-        <w:rPr>
-          <w:b/>
-        </w:rPr>
-      </w:pPr>
-    </w:p>
-    <w:p>
-      <w:pPr>
-        <w:spacing w:line="276" w:lineRule="auto"/>
-        <w:jc w:val="both"/>
-        <w:rPr>
-          <w:b/>
-        </w:rPr>
-      </w:pPr>
-    </w:p>
-    <w:p>
-      <w:pPr>
-        <w:spacing w:line="276" w:lineRule="auto"/>
-        <w:jc w:val="both"/>
-        <w:rPr>
-          <w:b/>
-        </w:rPr>
-      </w:pPr>
-    </w:p>
-    <w:p>
-      <w:pPr>
-        <w:spacing w:line="276" w:lineRule="auto"/>
-        <w:jc w:val="both"/>
-        <w:rPr>
-          <w:b/>
-        </w:rPr>
-      </w:pPr>
-    </w:p>
-    <w:p>
-      <w:pPr>
-        <w:spacing w:line="276" w:lineRule="auto"/>
-        <w:jc w:val="both"/>
-        <w:rPr>
-          <w:b/>
-        </w:rPr>
-      </w:pPr>
-      <w:r>
-        <w:rPr>
-          <w:b/>
-        </w:rPr>
-        <w:lastRenderedPageBreak/>
-        <w:t xml:space="preserve">TITAN, </w:t>
-      </w:r>
-      <w:r>
-        <w:rPr>
-          <w:b/>
-          <w:sz w:val="20"/>
-          <w:szCs w:val="20"/>
-        </w:rPr>
-        <w:t>Forever Living Internationa</w:t>
-      </w:r>
-      <w:r>
-        <w:rPr>
-          <w:b/>
-          <w:sz w:val="20"/>
-          <w:szCs w:val="20"/>
-        </w:rPr>
-        <w:t>l</w:t>
-      </w:r>
-      <w:r>
-        <w:rPr>
-          <w:b/>
-          <w:sz w:val="20"/>
-          <w:szCs w:val="20"/>
-        </w:rPr>
-        <w:t xml:space="preserve">, Jan’17 – </w:t>
-      </w:r>
-      <w:r>
-        <w:rPr>
-          <w:b/>
-          <w:sz w:val="20"/>
-          <w:szCs w:val="20"/>
-        </w:rPr>
-        <w:t>Feb’19</w:t>
-      </w:r>
-    </w:p>
-    <w:p>
-      <w:pPr>
-        <w:spacing w:line="276" w:lineRule="auto"/>
-        <w:jc w:val="both"/>
-        <w:rPr>
-          <w:b/>
-          <w:sz w:val="18"/>
-          <w:szCs w:val="18"/>
-          <w:u w:val="single"/>
-        </w:rPr>
-      </w:pPr>
-      <w:proofErr w:type="spellStart"/>
-      <w:r>
-        <w:rPr>
-          <w:b/>
-          <w:sz w:val="18"/>
-          <w:szCs w:val="18"/>
-          <w:u w:val="single"/>
-        </w:rPr>
-        <w:t>TechStack</w:t>
-      </w:r>
-      <w:proofErr w:type="spellEnd"/>
-    </w:p>
-    <w:p>
-      <w:pPr>
-        <w:spacing w:line="276" w:lineRule="auto"/>
-        <w:jc w:val="both"/>
-        <w:rPr>
-          <w:sz w:val="18"/>
-          <w:szCs w:val="18"/>
-        </w:rPr>
-      </w:pPr>
-      <w:bookmarkStart w:name="gjdgxs" w:colFirst="0" w:colLast="0" w:id="0"/>
-      <w:bookmarkEnd w:id="0"/>
-      <w:r>
-        <w:rPr>
-          <w:b/>
-          <w:sz w:val="18"/>
-          <w:szCs w:val="18"/>
-        </w:rPr>
-        <w:t xml:space="preserve">Angular / </w:t>
-      </w:r>
-      <w:r>
-        <w:rPr>
-          <w:b/>
-          <w:sz w:val="18"/>
-          <w:szCs w:val="18"/>
-        </w:rPr>
-        <w:t xml:space="preserve">Java 1.8 / Spring Boot / RESTful Services / MySQL / Alfresco CMS / Apache Kafka Queue </w:t>
-      </w:r>
-    </w:p>
-    <w:p>
-      <w:pPr>
-        <w:spacing w:line="276" w:lineRule="auto"/>
-        <w:jc w:val="both"/>
-        <w:rPr>
-          <w:b/>
-        </w:rPr>
-      </w:pPr>
+        <w:rPr/>
+      </w:pPr>
+      <w:r>
+        <w:rPr/>
+        <w:t xml:space="preserve">Involved in effective Integration Testing strategies by collaborating all micro services, dependencies and gaps in Features. </w:t>
+      </w:r>
     </w:p>
     <w:p>
       <w:pPr>
         <w:widowControl w:val="0"/>
-        <w:pBdr>
-          <w:top w:val="nil"/>
-          <w:left w:val="nil"/>
-          <w:bottom w:val="nil"/>
-          <w:right w:val="nil"/>
-          <w:between w:val="nil"/>
-        </w:pBdr>
-        <w:spacing w:line="276" w:lineRule="auto"/>
-        <w:jc w:val="both"/>
-      </w:pPr>
-      <w:bookmarkStart w:name="30j0zll" w:colFirst="0" w:colLast="0" w:id="1"/>
-      <w:bookmarkEnd w:id="1"/>
-      <w:r>
-        <w:rPr>
-          <w:highlight w:val="white"/>
-        </w:rPr>
-        <w:t xml:space="preserve">Titan - An Online Health Care Products Store, This Platform is a software suite of products to build and operate the multi-level marketing(MLM) business which is built from the ground up using Micro </w:t>
-      </w:r>
-      <w:r>
-        <w:rPr>
-          <w:highlight w:val="white"/>
-        </w:rPr>
-        <w:t>service-based</w:t>
-      </w:r>
-      <w:r>
-        <w:rPr>
-          <w:highlight w:val="white"/>
-        </w:rPr>
-        <w:t xml:space="preserve"> Architecture. It is a cluster of portals having independent micro services each like Shopping Sites, Stores, Product Catalogs, Customer Management, Order Management, Content management (CMS), Single Sign On (SSO), Payment Systems in worldwide markets. </w:t>
-      </w:r>
-    </w:p>
-    <w:p>
-      <w:pPr>
-        <w:spacing w:line="276" w:lineRule="auto"/>
-        <w:jc w:val="both"/>
-      </w:pPr>
-    </w:p>
-    <w:p>
-      <w:pPr>
-        <w:widowControl w:val="0"/>
-        <w:pBdr>
-          <w:top w:val="nil"/>
-          <w:left w:val="nil"/>
-          <w:bottom w:val="nil"/>
-          <w:right w:val="nil"/>
-          <w:between w:val="nil"/>
-        </w:pBdr>
-        <w:spacing w:line="276" w:lineRule="auto"/>
-        <w:jc w:val="both"/>
-        <w:rPr>
-          <w:b/>
-        </w:rPr>
-      </w:pPr>
-      <w:bookmarkStart w:name="1fob9te" w:colFirst="0" w:colLast="0" w:id="2"/>
-      <w:bookmarkEnd w:id="2"/>
-      <w:r>
-        <w:rPr>
-          <w:b/>
-        </w:rPr>
-        <w:t xml:space="preserve">Responsibilities </w:t>
-      </w:r>
-    </w:p>
-    <w:p>
-      <w:pPr>
-        <w:numPr>
-          <w:ilvl w:val="0"/>
-          <w:numId w:val="1"/>
-        </w:numPr>
-        <w:pBdr>
-          <w:top w:val="nil"/>
-          <w:left w:val="nil"/>
-          <w:bottom w:val="nil"/>
-          <w:right w:val="nil"/>
-          <w:between w:val="nil"/>
-        </w:pBdr>
-        <w:shd w:val="clear" w:color="auto" w:fill="FFFFFF"/>
-        <w:tabs>
-          <w:tab w:val="left" w:pos="0"/>
-        </w:tabs>
-        <w:spacing w:after="11" w:line="288" w:lineRule="auto"/>
-        <w:ind w:hanging="283"/>
-        <w:jc w:val="both"/>
-      </w:pPr>
-      <w:r>
-        <w:t xml:space="preserve">Part of core development team on building Content Management System (CMS) which is used to manage content like images, videos, static pages, </w:t>
-      </w:r>
-      <w:proofErr w:type="gramStart"/>
-      <w:r>
-        <w:t>cards</w:t>
-      </w:r>
-      <w:proofErr w:type="gramEnd"/>
-      <w:r>
-        <w:t xml:space="preserve"> and translations by using workflow created using BPMN Tools. </w:t>
-      </w:r>
-    </w:p>
-    <w:p>
-      <w:pPr>
-        <w:numPr>
-          <w:ilvl w:val="0"/>
-          <w:numId w:val="1"/>
-        </w:numPr>
-        <w:pBdr>
-          <w:top w:val="nil"/>
-          <w:left w:val="nil"/>
-          <w:bottom w:val="nil"/>
-          <w:right w:val="nil"/>
-          <w:between w:val="nil"/>
-        </w:pBdr>
-        <w:shd w:val="clear" w:color="auto" w:fill="FFFFFF"/>
-        <w:tabs>
-          <w:tab w:val="left" w:pos="0"/>
-        </w:tabs>
-        <w:spacing w:after="11" w:line="288" w:lineRule="auto"/>
-        <w:ind w:hanging="283"/>
-        <w:jc w:val="both"/>
-      </w:pPr>
-      <w:bookmarkStart w:name="_3znysh7" w:colFirst="0" w:colLast="0" w:id="3"/>
-      <w:bookmarkEnd w:id="3"/>
-      <w:r>
-        <w:t xml:space="preserve">Involved in effective Integration Testing strategies by collaborating all micro services, </w:t>
-      </w:r>
-      <w:proofErr w:type="gramStart"/>
-      <w:r>
-        <w:t>dependencies</w:t>
-      </w:r>
-      <w:proofErr w:type="gramEnd"/>
-      <w:r>
-        <w:t xml:space="preserve"> and gaps in Features. </w:t>
-      </w:r>
-    </w:p>
-    <w:p>
-      <w:pPr>
         <w:numPr>
           <w:ilvl w:val="0"/>
           <w:numId w:val="2"/>
@@ -1700,20 +1794,20 @@
           <w:right w:val="nil"/>
           <w:between w:val="nil"/>
         </w:pBdr>
-        <w:shd w:val="clear" w:color="auto" w:fill="FFFFFF"/>
-        <w:tabs>
-          <w:tab w:val="left" w:pos="0"/>
-        </w:tabs>
+        <w:shd w:val="clear" w:color="auto" w:fill="FFFFFF" w:themeFill="background1"/>
         <w:spacing w:after="11" w:line="288" w:lineRule="auto"/>
         <w:ind w:hanging="283"/>
         <w:jc w:val="both"/>
-      </w:pPr>
-      <w:r>
+        <w:rPr/>
+      </w:pPr>
+      <w:r>
+        <w:rPr/>
         <w:t xml:space="preserve">Worked on building Angular application to manage the contents based on the flow driven by workflow. </w:t>
       </w:r>
     </w:p>
     <w:p>
       <w:pPr>
+        <w:widowControl w:val="0"/>
         <w:numPr>
           <w:ilvl w:val="0"/>
           <w:numId w:val="2"/>
@@ -1725,20 +1819,20 @@
           <w:right w:val="nil"/>
           <w:between w:val="nil"/>
         </w:pBdr>
-        <w:shd w:val="clear" w:color="auto" w:fill="FFFFFF"/>
-        <w:tabs>
-          <w:tab w:val="left" w:pos="0"/>
-        </w:tabs>
+        <w:shd w:val="clear" w:color="auto" w:fill="FFFFFF" w:themeFill="background1"/>
         <w:spacing w:after="11" w:line="288" w:lineRule="auto"/>
         <w:ind w:hanging="283"/>
         <w:jc w:val="both"/>
-      </w:pPr>
-      <w:r>
+        <w:rPr/>
+      </w:pPr>
+      <w:r>
+        <w:rPr/>
         <w:t>Worked on Customizing ALFRESCO CMS based on user permissions and customized ALFRESCO UI Components and services.</w:t>
       </w:r>
     </w:p>
     <w:p>
       <w:pPr>
+        <w:widowControl w:val="0"/>
         <w:numPr>
           <w:ilvl w:val="0"/>
           <w:numId w:val="2"/>
@@ -1750,251 +1844,16 @@
           <w:right w:val="nil"/>
           <w:between w:val="nil"/>
         </w:pBdr>
-        <w:shd w:val="clear" w:color="auto" w:fill="FFFFFF"/>
-        <w:tabs>
-          <w:tab w:val="left" w:pos="0"/>
-        </w:tabs>
+        <w:shd w:val="clear" w:color="auto" w:fill="FFFFFF" w:themeFill="background1"/>
         <w:spacing w:after="11" w:line="288" w:lineRule="auto"/>
         <w:ind w:hanging="283"/>
         <w:jc w:val="both"/>
-      </w:pPr>
-      <w:r>
+        <w:rPr/>
+      </w:pPr>
+      <w:r>
+        <w:rPr/>
         <w:t>Part of Core development team on building Admin Portal System which involves User Management, Store and Country Management and Products Management.</w:t>
       </w:r>
-    </w:p>
-    <w:p>
-      <w:pPr>
-        <w:spacing w:line="276" w:lineRule="auto"/>
-        <w:jc w:val="both"/>
-      </w:pPr>
-      <w:r>
-        <w:rPr>
-          <w:b/>
-        </w:rPr>
-        <w:t xml:space="preserve">Tools                : </w:t>
-      </w:r>
-      <w:r>
-        <w:t xml:space="preserve">STS, </w:t>
-      </w:r>
-      <w:proofErr w:type="spellStart"/>
-      <w:r>
-        <w:t>Gitspace,VS</w:t>
-      </w:r>
-      <w:proofErr w:type="spellEnd"/>
-      <w:r>
-        <w:t xml:space="preserve"> Code.</w:t>
-      </w:r>
-    </w:p>
-    <w:p>
-      <w:pPr>
-        <w:spacing w:line="276" w:lineRule="auto"/>
-        <w:jc w:val="both"/>
-      </w:pPr>
-    </w:p>
-    <w:p>
-      <w:pPr>
-        <w:widowControl w:val="0"/>
-        <w:pBdr>
-          <w:top w:val="nil"/>
-          <w:left w:val="nil"/>
-          <w:bottom w:val="nil"/>
-          <w:right w:val="nil"/>
-          <w:between w:val="nil"/>
-        </w:pBdr>
-        <w:spacing w:line="276" w:lineRule="auto"/>
-        <w:jc w:val="both"/>
-      </w:pPr>
-      <w:bookmarkStart w:name="2et92p0" w:colFirst="0" w:colLast="0" w:id="4"/>
-      <w:bookmarkEnd w:id="4"/>
-      <w:r>
-        <w:rPr>
-          <w:b/>
-          <w:sz w:val="28"/>
-          <w:szCs w:val="28"/>
-        </w:rPr>
-        <w:t>Workspace</w:t>
-      </w:r>
-      <w:r>
-        <w:rPr>
-          <w:b/>
-          <w:sz w:val="20"/>
-          <w:szCs w:val="20"/>
-        </w:rPr>
-        <w:t xml:space="preserve">, Next Sphere </w:t>
-      </w:r>
-      <w:r>
-        <w:rPr>
-          <w:sz w:val="20"/>
-          <w:szCs w:val="20"/>
-        </w:rPr>
-        <w:t xml:space="preserve">- India, </w:t>
-      </w:r>
-      <w:r>
-        <w:rPr>
-          <w:b/>
-          <w:sz w:val="20"/>
-          <w:szCs w:val="20"/>
-        </w:rPr>
-        <w:t>July’16</w:t>
-      </w:r>
-      <w:r>
-        <w:rPr>
-          <w:b/>
-          <w:i/>
-          <w:sz w:val="20"/>
-          <w:szCs w:val="20"/>
-        </w:rPr>
-        <w:t xml:space="preserve"> - Dec’16 </w:t>
-      </w:r>
-    </w:p>
-    <w:p>
-      <w:pPr>
-        <w:widowControl w:val="0"/>
-        <w:pBdr>
-          <w:top w:val="nil"/>
-          <w:left w:val="nil"/>
-          <w:bottom w:val="nil"/>
-          <w:right w:val="nil"/>
-          <w:between w:val="nil"/>
-        </w:pBdr>
-        <w:rPr>
-          <w:b/>
-          <w:sz w:val="20"/>
-          <w:szCs w:val="20"/>
-          <w:u w:val="single"/>
-        </w:rPr>
-      </w:pPr>
-      <w:r>
-        <w:rPr>
-          <w:b/>
-          <w:sz w:val="20"/>
-          <w:szCs w:val="20"/>
-          <w:u w:val="single"/>
-        </w:rPr>
-        <w:t>Tech stack</w:t>
-      </w:r>
-    </w:p>
-    <w:p>
-      <w:pPr>
-        <w:widowControl w:val="0"/>
-        <w:pBdr>
-          <w:top w:val="nil"/>
-          <w:left w:val="nil"/>
-          <w:bottom w:val="nil"/>
-          <w:right w:val="nil"/>
-          <w:between w:val="nil"/>
-        </w:pBdr>
-        <w:rPr>
-          <w:b/>
-          <w:sz w:val="18"/>
-          <w:szCs w:val="18"/>
-        </w:rPr>
-      </w:pPr>
-      <w:r>
-        <w:rPr>
-          <w:b/>
-          <w:sz w:val="18"/>
-          <w:szCs w:val="18"/>
-        </w:rPr>
-        <w:t>Java / Angular</w:t>
-      </w:r>
-      <w:r>
-        <w:rPr>
-          <w:b/>
-          <w:sz w:val="18"/>
-          <w:szCs w:val="18"/>
-        </w:rPr>
-        <w:t xml:space="preserve"> JS</w:t>
-      </w:r>
-      <w:r>
-        <w:rPr>
-          <w:b/>
-          <w:sz w:val="18"/>
-          <w:szCs w:val="18"/>
-        </w:rPr>
-        <w:t xml:space="preserve"> / Tomcat / RESTful Services</w:t>
-      </w:r>
-    </w:p>
-    <w:p>
-      <w:pPr>
-        <w:widowControl w:val="0"/>
-        <w:pBdr>
-          <w:top w:val="nil"/>
-          <w:left w:val="nil"/>
-          <w:bottom w:val="nil"/>
-          <w:right w:val="nil"/>
-          <w:between w:val="nil"/>
-        </w:pBdr>
-      </w:pPr>
-    </w:p>
-    <w:p>
-      <w:pPr>
-        <w:widowControl w:val="0"/>
-        <w:pBdr>
-          <w:top w:val="nil"/>
-          <w:left w:val="nil"/>
-          <w:bottom w:val="nil"/>
-          <w:right w:val="nil"/>
-          <w:between w:val="nil"/>
-        </w:pBdr>
-        <w:jc w:val="both"/>
-      </w:pPr>
-      <w:bookmarkStart w:name="_tyjcwt" w:colFirst="0" w:colLast="0" w:id="5"/>
-      <w:bookmarkEnd w:id="5"/>
-      <w:r>
-        <w:t xml:space="preserve">Workspace is an In-house Web App built as a Product which helps to give access to organizational Activities such as Leave management, Employees hierarchy Chart, News Feed, Appraisal Review, Time Sheet Management, Employee Claims Management , Notifications, employee Communication, Peer Appreciations, Project Allocations and Sprint task Tracking. </w:t>
-      </w:r>
-    </w:p>
-    <w:p>
-      <w:pPr>
-        <w:widowControl w:val="0"/>
-        <w:pBdr>
-          <w:top w:val="nil"/>
-          <w:left w:val="nil"/>
-          <w:bottom w:val="nil"/>
-          <w:right w:val="nil"/>
-          <w:between w:val="nil"/>
-        </w:pBdr>
-      </w:pPr>
-    </w:p>
-    <w:p>
-      <w:pPr>
-        <w:widowControl w:val="0"/>
-        <w:pBdr>
-          <w:top w:val="nil"/>
-          <w:left w:val="nil"/>
-          <w:bottom w:val="nil"/>
-          <w:right w:val="nil"/>
-          <w:between w:val="nil"/>
-        </w:pBdr>
-        <w:rPr>
-          <w:b/>
-        </w:rPr>
-      </w:pPr>
-      <w:r>
-        <w:rPr>
-          <w:b/>
-        </w:rPr>
-        <w:t xml:space="preserve">Responsibilities </w:t>
-      </w:r>
-    </w:p>
-    <w:p>
-      <w:pPr>
-        <w:widowControl w:val="0"/>
-        <w:pBdr>
-          <w:top w:val="nil"/>
-          <w:left w:val="nil"/>
-          <w:bottom w:val="nil"/>
-          <w:right w:val="nil"/>
-          <w:between w:val="nil"/>
-        </w:pBdr>
-        <w:rPr>
-          <w:b/>
-          <w:sz w:val="22"/>
-          <w:szCs w:val="22"/>
-          <w:u w:val="single"/>
-        </w:rPr>
-      </w:pPr>
     </w:p>
     <w:p>
       <w:pPr>
@@ -2439,39 +2298,6 @@
       <w:rPr>
         <w:sz w:val="20"/>
         <w:szCs w:val="20"/>
-      </w:rPr>
-    </w:pPr>
-    <w:r>
-      <w:rPr>
-        <w:b/>
-        <w:sz w:val="20"/>
-        <w:szCs w:val="20"/>
-      </w:rPr>
-      <w:t>Email: sibiki</w:t>
-    </w:r>
-    <w:r>
-      <w:rPr>
-        <w:b/>
-        <w:sz w:val="20"/>
-        <w:szCs w:val="20"/>
-      </w:rPr>
-      <w:t>r</w:t>
-    </w:r>
-    <w:r>
-      <w:rPr>
-        <w:b/>
-        <w:sz w:val="20"/>
-        <w:szCs w:val="20"/>
-      </w:rPr>
-      <w:t>ubananths@gmail.com</w:t>
-    </w:r>
-  </w:p>
-  <w:p>
-    <w:pPr>
-      <w:jc w:val="center"/>
-      <w:rPr>
-        <w:b/>
-        <w:smallCaps/>
       </w:rPr>
     </w:pPr>
     <w:r>
@@ -2541,6 +2367,27 @@
         </mc:Fallback>
       </mc:AlternateContent>
     </w:r>
+    <w:r>
+      <w:rPr>
+        <w:b w:val="1"/>
+        <w:bCs w:val="1"/>
+        <w:sz w:val="20"/>
+        <w:szCs w:val="20"/>
+      </w:rPr>
+      <w:t xml:space="preserve">Email: </w:t>
+    </w:r>
+    <w:hyperlink r:id="R553699470e264700">
+      <w:r>
+        <w:rPr>
+          <w:rStyle w:val="Hyperlink"/>
+          <w:b w:val="1"/>
+          <w:bCs w:val="1"/>
+          <w:sz w:val="20"/>
+          <w:szCs w:val="20"/>
+        </w:rPr>
+        <w:t>sibikirubananths@gmail.com</w:t>
+      </w:r>
+    </w:hyperlink>
   </w:p>
 </w:hdr>
 </file>
@@ -2555,8 +2402,1164 @@
 </w:hdr>
 </file>
 
+<file path=word/intelligence.xml><?xml version="1.0" encoding="utf-8"?>
+<int:Intelligence xmlns:int="http://schemas.microsoft.com/office/intelligence/2019/intelligence">
+  <int:IntelligenceSettings/>
+  <int:Manifest>
+    <int:WordHash hashCode="LJTtTb2uR7LwIt" id="HUZ9CP7t"/>
+    <int:WordHash hashCode="720CBL7xcPLDLt" id="KwPfcajE"/>
+    <int:WordHash hashCode="H4LFGAF+W79Hlw" id="A42KyPhH"/>
+    <int:WordHash hashCode="1IZTrrgt/FxEvX" id="N4gGbIYw"/>
+    <int:WordHash hashCode="OOAumHsFBDpgkY" id="SzRJKWth"/>
+    <int:WordHash hashCode="tuE61T2OxBsDTE" id="D+0eyDpB"/>
+    <int:WordHash hashCode="6NMZrxOT9R0+ii" id="d/LoAUWM"/>
+    <int:WordHash hashCode="Fb6aExfaJhuWyK" id="sMpPAIOY"/>
+    <int:WordHash hashCode="FVE7i+Ce6esluu" id="R+LbwxvH"/>
+  </int:Manifest>
+  <int:Observations>
+    <int:Content id="HUZ9CP7t">
+      <int:Rejection type="LegacyProofing"/>
+    </int:Content>
+    <int:Content id="KwPfcajE">
+      <int:Rejection type="LegacyProofing"/>
+    </int:Content>
+    <int:Content id="A42KyPhH">
+      <int:Rejection type="LegacyProofing"/>
+    </int:Content>
+    <int:Content id="N4gGbIYw">
+      <int:Rejection type="LegacyProofing"/>
+    </int:Content>
+    <int:Content id="SzRJKWth">
+      <int:Rejection type="LegacyProofing"/>
+    </int:Content>
+    <int:Content id="D+0eyDpB">
+      <int:Rejection type="LegacyProofing"/>
+    </int:Content>
+    <int:Content id="d/LoAUWM">
+      <int:Rejection type="LegacyProofing"/>
+    </int:Content>
+    <int:Content id="sMpPAIOY">
+      <int:Rejection type="LegacyProofing"/>
+    </int:Content>
+    <int:Content id="R+LbwxvH">
+      <int:Rejection type="LegacyProofing"/>
+    </int:Content>
+  </int:Observations>
+</int:Intelligence>
+</file>
+
 <file path=word/numbering.xml><?xml version="1.0" encoding="utf-8"?>
 <w:numbering xmlns:wpc="http://schemas.microsoft.com/office/word/2010/wordprocessingCanvas" xmlns:cx="http://schemas.microsoft.com/office/drawing/2014/chartex" xmlns:cx1="http://schemas.microsoft.com/office/drawing/2015/9/8/chartex" xmlns:cx2="http://schemas.microsoft.com/office/drawing/2015/10/21/chartex" xmlns:cx3="http://schemas.microsoft.com/office/drawing/2016/5/9/chartex" xmlns:cx4="http://schemas.microsoft.com/office/drawing/2016/5/10/chartex" xmlns:cx5="http://schemas.microsoft.com/office/drawing/2016/5/11/chartex" xmlns:cx6="http://schemas.microsoft.com/office/drawing/2016/5/12/chartex" xmlns:cx7="http://schemas.microsoft.com/office/drawing/2016/5/13/chartex" xmlns:cx8="http://schemas.microsoft.com/office/drawing/2016/5/14/chartex" xmlns:mc="http://schemas.openxmlformats.org/markup-compatibility/2006" xmlns:aink="http://schemas.microsoft.com/office/drawing/2016/ink" xmlns:am3d="http://schemas.microsoft.com/office/drawing/2017/model3d" xmlns:o="urn:schemas-microsoft-com:office:office" xmlns:r="http://schemas.openxmlformats.org/officeDocument/2006/relationships" xmlns:m="http://schemas.openxmlformats.org/officeDocument/2006/math" xmlns:v="urn:schemas-microsoft-com:vml" xmlns:wp14="http://schemas.microsoft.com/office/word/2010/wordprocessingDrawing" xmlns:wp="http://schemas.openxmlformats.org/drawingml/2006/wordprocessingDrawing" xmlns:w10="urn:schemas-microsoft-com:office:word" xmlns:w="http://schemas.openxmlformats.org/wordprocessingml/2006/main" xmlns:w14="http://schemas.microsoft.com/office/word/2010/wordml" xmlns:w15="http://schemas.microsoft.com/office/word/2012/wordml" xmlns:w16cex="http://schemas.microsoft.com/office/word/2018/wordml/cex" xmlns:w16cid="http://schemas.microsoft.com/office/word/2016/wordml/cid" xmlns:w16="http://schemas.microsoft.com/office/word/2018/wordml" xmlns:w16se="http://schemas.microsoft.com/office/word/2015/wordml/symex" xmlns:wpg="http://schemas.microsoft.com/office/word/2010/wordprocessingGroup" xmlns:wpi="http://schemas.microsoft.com/office/word/2010/wordprocessingInk" xmlns:wne="http://schemas.microsoft.com/office/word/2006/wordml" xmlns:wps="http://schemas.microsoft.com/office/word/2010/wordprocessingShape" mc:Ignorable="w14 w15 w16se w16cid w16 w16cex wp14">
+  <w:abstractNum xmlns:w="http://schemas.openxmlformats.org/wordprocessingml/2006/main" w:abstractNumId="15">
+    <w:multiLevelType xmlns:w="http://schemas.openxmlformats.org/wordprocessingml/2006/main" w:val="hybridMultilevel"/>
+    <w:lvl xmlns:w="http://schemas.openxmlformats.org/wordprocessingml/2006/main" w:ilvl="0">
+      <w:start w:val="1"/>
+      <w:numFmt w:val="bullet"/>
+      <w:lvlText w:val="✓"/>
+      <w:lvlJc w:val="left"/>
+      <w:pPr>
+        <w:ind w:left="720" w:hanging="360"/>
+      </w:pPr>
+      <w:rPr>
+        <w:rFonts w:hint="default" w:ascii="Noto Sans Symbols" w:hAnsi="Noto Sans Symbols"/>
+      </w:rPr>
+    </w:lvl>
+    <w:lvl xmlns:w="http://schemas.openxmlformats.org/wordprocessingml/2006/main" w:ilvl="1">
+      <w:start w:val="1"/>
+      <w:numFmt w:val="bullet"/>
+      <w:lvlText w:val="o"/>
+      <w:lvlJc w:val="left"/>
+      <w:pPr>
+        <w:ind w:left="1440" w:hanging="360"/>
+      </w:pPr>
+      <w:rPr>
+        <w:rFonts w:hint="default" w:ascii="Courier New" w:hAnsi="Courier New"/>
+      </w:rPr>
+    </w:lvl>
+    <w:lvl xmlns:w="http://schemas.openxmlformats.org/wordprocessingml/2006/main" w:ilvl="2">
+      <w:start w:val="1"/>
+      <w:numFmt w:val="bullet"/>
+      <w:lvlText w:val=""/>
+      <w:lvlJc w:val="left"/>
+      <w:pPr>
+        <w:ind w:left="2160" w:hanging="360"/>
+      </w:pPr>
+      <w:rPr>
+        <w:rFonts w:hint="default" w:ascii="Wingdings" w:hAnsi="Wingdings"/>
+      </w:rPr>
+    </w:lvl>
+    <w:lvl xmlns:w="http://schemas.openxmlformats.org/wordprocessingml/2006/main" w:ilvl="3">
+      <w:start w:val="1"/>
+      <w:numFmt w:val="bullet"/>
+      <w:lvlText w:val=""/>
+      <w:lvlJc w:val="left"/>
+      <w:pPr>
+        <w:ind w:left="2880" w:hanging="360"/>
+      </w:pPr>
+      <w:rPr>
+        <w:rFonts w:hint="default" w:ascii="Symbol" w:hAnsi="Symbol"/>
+      </w:rPr>
+    </w:lvl>
+    <w:lvl xmlns:w="http://schemas.openxmlformats.org/wordprocessingml/2006/main" w:ilvl="4">
+      <w:start w:val="1"/>
+      <w:numFmt w:val="bullet"/>
+      <w:lvlText w:val="o"/>
+      <w:lvlJc w:val="left"/>
+      <w:pPr>
+        <w:ind w:left="3600" w:hanging="360"/>
+      </w:pPr>
+      <w:rPr>
+        <w:rFonts w:hint="default" w:ascii="Courier New" w:hAnsi="Courier New"/>
+      </w:rPr>
+    </w:lvl>
+    <w:lvl xmlns:w="http://schemas.openxmlformats.org/wordprocessingml/2006/main" w:ilvl="5">
+      <w:start w:val="1"/>
+      <w:numFmt w:val="bullet"/>
+      <w:lvlText w:val=""/>
+      <w:lvlJc w:val="left"/>
+      <w:pPr>
+        <w:ind w:left="4320" w:hanging="360"/>
+      </w:pPr>
+      <w:rPr>
+        <w:rFonts w:hint="default" w:ascii="Wingdings" w:hAnsi="Wingdings"/>
+      </w:rPr>
+    </w:lvl>
+    <w:lvl xmlns:w="http://schemas.openxmlformats.org/wordprocessingml/2006/main" w:ilvl="6">
+      <w:start w:val="1"/>
+      <w:numFmt w:val="bullet"/>
+      <w:lvlText w:val=""/>
+      <w:lvlJc w:val="left"/>
+      <w:pPr>
+        <w:ind w:left="5040" w:hanging="360"/>
+      </w:pPr>
+      <w:rPr>
+        <w:rFonts w:hint="default" w:ascii="Symbol" w:hAnsi="Symbol"/>
+      </w:rPr>
+    </w:lvl>
+    <w:lvl xmlns:w="http://schemas.openxmlformats.org/wordprocessingml/2006/main" w:ilvl="7">
+      <w:start w:val="1"/>
+      <w:numFmt w:val="bullet"/>
+      <w:lvlText w:val="o"/>
+      <w:lvlJc w:val="left"/>
+      <w:pPr>
+        <w:ind w:left="5760" w:hanging="360"/>
+      </w:pPr>
+      <w:rPr>
+        <w:rFonts w:hint="default" w:ascii="Courier New" w:hAnsi="Courier New"/>
+      </w:rPr>
+    </w:lvl>
+    <w:lvl xmlns:w="http://schemas.openxmlformats.org/wordprocessingml/2006/main" w:ilvl="8">
+      <w:start w:val="1"/>
+      <w:numFmt w:val="bullet"/>
+      <w:lvlText w:val=""/>
+      <w:lvlJc w:val="left"/>
+      <w:pPr>
+        <w:ind w:left="6480" w:hanging="360"/>
+      </w:pPr>
+      <w:rPr>
+        <w:rFonts w:hint="default" w:ascii="Wingdings" w:hAnsi="Wingdings"/>
+      </w:rPr>
+    </w:lvl>
+  </w:abstractNum>
+  <w:abstractNum xmlns:w="http://schemas.openxmlformats.org/wordprocessingml/2006/main" w:abstractNumId="14">
+    <w:multiLevelType xmlns:w="http://schemas.openxmlformats.org/wordprocessingml/2006/main" w:val="hybridMultilevel"/>
+    <w:lvl xmlns:w="http://schemas.openxmlformats.org/wordprocessingml/2006/main" w:ilvl="0">
+      <w:start w:val="1"/>
+      <w:numFmt w:val="bullet"/>
+      <w:lvlText w:val="✓"/>
+      <w:lvlJc w:val="left"/>
+      <w:pPr>
+        <w:ind w:left="720" w:hanging="360"/>
+      </w:pPr>
+      <w:rPr>
+        <w:rFonts w:hint="default" w:ascii="Noto Sans Symbols" w:hAnsi="Noto Sans Symbols"/>
+      </w:rPr>
+    </w:lvl>
+    <w:lvl xmlns:w="http://schemas.openxmlformats.org/wordprocessingml/2006/main" w:ilvl="1">
+      <w:start w:val="1"/>
+      <w:numFmt w:val="bullet"/>
+      <w:lvlText w:val="o"/>
+      <w:lvlJc w:val="left"/>
+      <w:pPr>
+        <w:ind w:left="1440" w:hanging="360"/>
+      </w:pPr>
+      <w:rPr>
+        <w:rFonts w:hint="default" w:ascii="Courier New" w:hAnsi="Courier New"/>
+      </w:rPr>
+    </w:lvl>
+    <w:lvl xmlns:w="http://schemas.openxmlformats.org/wordprocessingml/2006/main" w:ilvl="2">
+      <w:start w:val="1"/>
+      <w:numFmt w:val="bullet"/>
+      <w:lvlText w:val=""/>
+      <w:lvlJc w:val="left"/>
+      <w:pPr>
+        <w:ind w:left="2160" w:hanging="360"/>
+      </w:pPr>
+      <w:rPr>
+        <w:rFonts w:hint="default" w:ascii="Wingdings" w:hAnsi="Wingdings"/>
+      </w:rPr>
+    </w:lvl>
+    <w:lvl xmlns:w="http://schemas.openxmlformats.org/wordprocessingml/2006/main" w:ilvl="3">
+      <w:start w:val="1"/>
+      <w:numFmt w:val="bullet"/>
+      <w:lvlText w:val=""/>
+      <w:lvlJc w:val="left"/>
+      <w:pPr>
+        <w:ind w:left="2880" w:hanging="360"/>
+      </w:pPr>
+      <w:rPr>
+        <w:rFonts w:hint="default" w:ascii="Symbol" w:hAnsi="Symbol"/>
+      </w:rPr>
+    </w:lvl>
+    <w:lvl xmlns:w="http://schemas.openxmlformats.org/wordprocessingml/2006/main" w:ilvl="4">
+      <w:start w:val="1"/>
+      <w:numFmt w:val="bullet"/>
+      <w:lvlText w:val="o"/>
+      <w:lvlJc w:val="left"/>
+      <w:pPr>
+        <w:ind w:left="3600" w:hanging="360"/>
+      </w:pPr>
+      <w:rPr>
+        <w:rFonts w:hint="default" w:ascii="Courier New" w:hAnsi="Courier New"/>
+      </w:rPr>
+    </w:lvl>
+    <w:lvl xmlns:w="http://schemas.openxmlformats.org/wordprocessingml/2006/main" w:ilvl="5">
+      <w:start w:val="1"/>
+      <w:numFmt w:val="bullet"/>
+      <w:lvlText w:val=""/>
+      <w:lvlJc w:val="left"/>
+      <w:pPr>
+        <w:ind w:left="4320" w:hanging="360"/>
+      </w:pPr>
+      <w:rPr>
+        <w:rFonts w:hint="default" w:ascii="Wingdings" w:hAnsi="Wingdings"/>
+      </w:rPr>
+    </w:lvl>
+    <w:lvl xmlns:w="http://schemas.openxmlformats.org/wordprocessingml/2006/main" w:ilvl="6">
+      <w:start w:val="1"/>
+      <w:numFmt w:val="bullet"/>
+      <w:lvlText w:val=""/>
+      <w:lvlJc w:val="left"/>
+      <w:pPr>
+        <w:ind w:left="5040" w:hanging="360"/>
+      </w:pPr>
+      <w:rPr>
+        <w:rFonts w:hint="default" w:ascii="Symbol" w:hAnsi="Symbol"/>
+      </w:rPr>
+    </w:lvl>
+    <w:lvl xmlns:w="http://schemas.openxmlformats.org/wordprocessingml/2006/main" w:ilvl="7">
+      <w:start w:val="1"/>
+      <w:numFmt w:val="bullet"/>
+      <w:lvlText w:val="o"/>
+      <w:lvlJc w:val="left"/>
+      <w:pPr>
+        <w:ind w:left="5760" w:hanging="360"/>
+      </w:pPr>
+      <w:rPr>
+        <w:rFonts w:hint="default" w:ascii="Courier New" w:hAnsi="Courier New"/>
+      </w:rPr>
+    </w:lvl>
+    <w:lvl xmlns:w="http://schemas.openxmlformats.org/wordprocessingml/2006/main" w:ilvl="8">
+      <w:start w:val="1"/>
+      <w:numFmt w:val="bullet"/>
+      <w:lvlText w:val=""/>
+      <w:lvlJc w:val="left"/>
+      <w:pPr>
+        <w:ind w:left="6480" w:hanging="360"/>
+      </w:pPr>
+      <w:rPr>
+        <w:rFonts w:hint="default" w:ascii="Wingdings" w:hAnsi="Wingdings"/>
+      </w:rPr>
+    </w:lvl>
+  </w:abstractNum>
+  <w:abstractNum xmlns:w="http://schemas.openxmlformats.org/wordprocessingml/2006/main" w:abstractNumId="13">
+    <w:multiLevelType xmlns:w="http://schemas.openxmlformats.org/wordprocessingml/2006/main" w:val="hybridMultilevel"/>
+    <w:lvl xmlns:w="http://schemas.openxmlformats.org/wordprocessingml/2006/main" w:ilvl="0">
+      <w:start w:val="1"/>
+      <w:numFmt w:val="bullet"/>
+      <w:lvlText w:val="✓"/>
+      <w:lvlJc w:val="left"/>
+      <w:pPr>
+        <w:ind w:left="720" w:hanging="360"/>
+      </w:pPr>
+      <w:rPr>
+        <w:rFonts w:hint="default" w:ascii="Noto Sans Symbols" w:hAnsi="Noto Sans Symbols"/>
+      </w:rPr>
+    </w:lvl>
+    <w:lvl xmlns:w="http://schemas.openxmlformats.org/wordprocessingml/2006/main" w:ilvl="1">
+      <w:start w:val="1"/>
+      <w:numFmt w:val="bullet"/>
+      <w:lvlText w:val="o"/>
+      <w:lvlJc w:val="left"/>
+      <w:pPr>
+        <w:ind w:left="1440" w:hanging="360"/>
+      </w:pPr>
+      <w:rPr>
+        <w:rFonts w:hint="default" w:ascii="Courier New" w:hAnsi="Courier New"/>
+      </w:rPr>
+    </w:lvl>
+    <w:lvl xmlns:w="http://schemas.openxmlformats.org/wordprocessingml/2006/main" w:ilvl="2">
+      <w:start w:val="1"/>
+      <w:numFmt w:val="bullet"/>
+      <w:lvlText w:val=""/>
+      <w:lvlJc w:val="left"/>
+      <w:pPr>
+        <w:ind w:left="2160" w:hanging="360"/>
+      </w:pPr>
+      <w:rPr>
+        <w:rFonts w:hint="default" w:ascii="Wingdings" w:hAnsi="Wingdings"/>
+      </w:rPr>
+    </w:lvl>
+    <w:lvl xmlns:w="http://schemas.openxmlformats.org/wordprocessingml/2006/main" w:ilvl="3">
+      <w:start w:val="1"/>
+      <w:numFmt w:val="bullet"/>
+      <w:lvlText w:val=""/>
+      <w:lvlJc w:val="left"/>
+      <w:pPr>
+        <w:ind w:left="2880" w:hanging="360"/>
+      </w:pPr>
+      <w:rPr>
+        <w:rFonts w:hint="default" w:ascii="Symbol" w:hAnsi="Symbol"/>
+      </w:rPr>
+    </w:lvl>
+    <w:lvl xmlns:w="http://schemas.openxmlformats.org/wordprocessingml/2006/main" w:ilvl="4">
+      <w:start w:val="1"/>
+      <w:numFmt w:val="bullet"/>
+      <w:lvlText w:val="o"/>
+      <w:lvlJc w:val="left"/>
+      <w:pPr>
+        <w:ind w:left="3600" w:hanging="360"/>
+      </w:pPr>
+      <w:rPr>
+        <w:rFonts w:hint="default" w:ascii="Courier New" w:hAnsi="Courier New"/>
+      </w:rPr>
+    </w:lvl>
+    <w:lvl xmlns:w="http://schemas.openxmlformats.org/wordprocessingml/2006/main" w:ilvl="5">
+      <w:start w:val="1"/>
+      <w:numFmt w:val="bullet"/>
+      <w:lvlText w:val=""/>
+      <w:lvlJc w:val="left"/>
+      <w:pPr>
+        <w:ind w:left="4320" w:hanging="360"/>
+      </w:pPr>
+      <w:rPr>
+        <w:rFonts w:hint="default" w:ascii="Wingdings" w:hAnsi="Wingdings"/>
+      </w:rPr>
+    </w:lvl>
+    <w:lvl xmlns:w="http://schemas.openxmlformats.org/wordprocessingml/2006/main" w:ilvl="6">
+      <w:start w:val="1"/>
+      <w:numFmt w:val="bullet"/>
+      <w:lvlText w:val=""/>
+      <w:lvlJc w:val="left"/>
+      <w:pPr>
+        <w:ind w:left="5040" w:hanging="360"/>
+      </w:pPr>
+      <w:rPr>
+        <w:rFonts w:hint="default" w:ascii="Symbol" w:hAnsi="Symbol"/>
+      </w:rPr>
+    </w:lvl>
+    <w:lvl xmlns:w="http://schemas.openxmlformats.org/wordprocessingml/2006/main" w:ilvl="7">
+      <w:start w:val="1"/>
+      <w:numFmt w:val="bullet"/>
+      <w:lvlText w:val="o"/>
+      <w:lvlJc w:val="left"/>
+      <w:pPr>
+        <w:ind w:left="5760" w:hanging="360"/>
+      </w:pPr>
+      <w:rPr>
+        <w:rFonts w:hint="default" w:ascii="Courier New" w:hAnsi="Courier New"/>
+      </w:rPr>
+    </w:lvl>
+    <w:lvl xmlns:w="http://schemas.openxmlformats.org/wordprocessingml/2006/main" w:ilvl="8">
+      <w:start w:val="1"/>
+      <w:numFmt w:val="bullet"/>
+      <w:lvlText w:val=""/>
+      <w:lvlJc w:val="left"/>
+      <w:pPr>
+        <w:ind w:left="6480" w:hanging="360"/>
+      </w:pPr>
+      <w:rPr>
+        <w:rFonts w:hint="default" w:ascii="Wingdings" w:hAnsi="Wingdings"/>
+      </w:rPr>
+    </w:lvl>
+  </w:abstractNum>
+  <w:abstractNum xmlns:w="http://schemas.openxmlformats.org/wordprocessingml/2006/main" w:abstractNumId="12">
+    <w:multiLevelType xmlns:w="http://schemas.openxmlformats.org/wordprocessingml/2006/main" w:val="hybridMultilevel"/>
+    <w:lvl xmlns:w="http://schemas.openxmlformats.org/wordprocessingml/2006/main" w:ilvl="0">
+      <w:start w:val="1"/>
+      <w:numFmt w:val="bullet"/>
+      <w:lvlText w:val="✓"/>
+      <w:lvlJc w:val="left"/>
+      <w:pPr>
+        <w:ind w:left="720" w:hanging="360"/>
+      </w:pPr>
+      <w:rPr>
+        <w:rFonts w:hint="default" w:ascii="Noto Sans Symbols" w:hAnsi="Noto Sans Symbols"/>
+      </w:rPr>
+    </w:lvl>
+    <w:lvl xmlns:w="http://schemas.openxmlformats.org/wordprocessingml/2006/main" w:ilvl="1">
+      <w:start w:val="1"/>
+      <w:numFmt w:val="bullet"/>
+      <w:lvlText w:val="o"/>
+      <w:lvlJc w:val="left"/>
+      <w:pPr>
+        <w:ind w:left="1440" w:hanging="360"/>
+      </w:pPr>
+      <w:rPr>
+        <w:rFonts w:hint="default" w:ascii="Courier New" w:hAnsi="Courier New"/>
+      </w:rPr>
+    </w:lvl>
+    <w:lvl xmlns:w="http://schemas.openxmlformats.org/wordprocessingml/2006/main" w:ilvl="2">
+      <w:start w:val="1"/>
+      <w:numFmt w:val="bullet"/>
+      <w:lvlText w:val=""/>
+      <w:lvlJc w:val="left"/>
+      <w:pPr>
+        <w:ind w:left="2160" w:hanging="360"/>
+      </w:pPr>
+      <w:rPr>
+        <w:rFonts w:hint="default" w:ascii="Wingdings" w:hAnsi="Wingdings"/>
+      </w:rPr>
+    </w:lvl>
+    <w:lvl xmlns:w="http://schemas.openxmlformats.org/wordprocessingml/2006/main" w:ilvl="3">
+      <w:start w:val="1"/>
+      <w:numFmt w:val="bullet"/>
+      <w:lvlText w:val=""/>
+      <w:lvlJc w:val="left"/>
+      <w:pPr>
+        <w:ind w:left="2880" w:hanging="360"/>
+      </w:pPr>
+      <w:rPr>
+        <w:rFonts w:hint="default" w:ascii="Symbol" w:hAnsi="Symbol"/>
+      </w:rPr>
+    </w:lvl>
+    <w:lvl xmlns:w="http://schemas.openxmlformats.org/wordprocessingml/2006/main" w:ilvl="4">
+      <w:start w:val="1"/>
+      <w:numFmt w:val="bullet"/>
+      <w:lvlText w:val="o"/>
+      <w:lvlJc w:val="left"/>
+      <w:pPr>
+        <w:ind w:left="3600" w:hanging="360"/>
+      </w:pPr>
+      <w:rPr>
+        <w:rFonts w:hint="default" w:ascii="Courier New" w:hAnsi="Courier New"/>
+      </w:rPr>
+    </w:lvl>
+    <w:lvl xmlns:w="http://schemas.openxmlformats.org/wordprocessingml/2006/main" w:ilvl="5">
+      <w:start w:val="1"/>
+      <w:numFmt w:val="bullet"/>
+      <w:lvlText w:val=""/>
+      <w:lvlJc w:val="left"/>
+      <w:pPr>
+        <w:ind w:left="4320" w:hanging="360"/>
+      </w:pPr>
+      <w:rPr>
+        <w:rFonts w:hint="default" w:ascii="Wingdings" w:hAnsi="Wingdings"/>
+      </w:rPr>
+    </w:lvl>
+    <w:lvl xmlns:w="http://schemas.openxmlformats.org/wordprocessingml/2006/main" w:ilvl="6">
+      <w:start w:val="1"/>
+      <w:numFmt w:val="bullet"/>
+      <w:lvlText w:val=""/>
+      <w:lvlJc w:val="left"/>
+      <w:pPr>
+        <w:ind w:left="5040" w:hanging="360"/>
+      </w:pPr>
+      <w:rPr>
+        <w:rFonts w:hint="default" w:ascii="Symbol" w:hAnsi="Symbol"/>
+      </w:rPr>
+    </w:lvl>
+    <w:lvl xmlns:w="http://schemas.openxmlformats.org/wordprocessingml/2006/main" w:ilvl="7">
+      <w:start w:val="1"/>
+      <w:numFmt w:val="bullet"/>
+      <w:lvlText w:val="o"/>
+      <w:lvlJc w:val="left"/>
+      <w:pPr>
+        <w:ind w:left="5760" w:hanging="360"/>
+      </w:pPr>
+      <w:rPr>
+        <w:rFonts w:hint="default" w:ascii="Courier New" w:hAnsi="Courier New"/>
+      </w:rPr>
+    </w:lvl>
+    <w:lvl xmlns:w="http://schemas.openxmlformats.org/wordprocessingml/2006/main" w:ilvl="8">
+      <w:start w:val="1"/>
+      <w:numFmt w:val="bullet"/>
+      <w:lvlText w:val=""/>
+      <w:lvlJc w:val="left"/>
+      <w:pPr>
+        <w:ind w:left="6480" w:hanging="360"/>
+      </w:pPr>
+      <w:rPr>
+        <w:rFonts w:hint="default" w:ascii="Wingdings" w:hAnsi="Wingdings"/>
+      </w:rPr>
+    </w:lvl>
+  </w:abstractNum>
+  <w:abstractNum xmlns:w="http://schemas.openxmlformats.org/wordprocessingml/2006/main" w:abstractNumId="11">
+    <w:multiLevelType xmlns:w="http://schemas.openxmlformats.org/wordprocessingml/2006/main" w:val="hybridMultilevel"/>
+    <w:lvl xmlns:w="http://schemas.openxmlformats.org/wordprocessingml/2006/main" w:ilvl="0">
+      <w:start w:val="1"/>
+      <w:numFmt w:val="bullet"/>
+      <w:lvlText w:val="✓"/>
+      <w:lvlJc w:val="left"/>
+      <w:pPr>
+        <w:ind w:left="720" w:hanging="360"/>
+      </w:pPr>
+      <w:rPr>
+        <w:rFonts w:hint="default" w:ascii="Noto Sans Symbols" w:hAnsi="Noto Sans Symbols"/>
+      </w:rPr>
+    </w:lvl>
+    <w:lvl xmlns:w="http://schemas.openxmlformats.org/wordprocessingml/2006/main" w:ilvl="1">
+      <w:start w:val="1"/>
+      <w:numFmt w:val="bullet"/>
+      <w:lvlText w:val="o"/>
+      <w:lvlJc w:val="left"/>
+      <w:pPr>
+        <w:ind w:left="1440" w:hanging="360"/>
+      </w:pPr>
+      <w:rPr>
+        <w:rFonts w:hint="default" w:ascii="Courier New" w:hAnsi="Courier New"/>
+      </w:rPr>
+    </w:lvl>
+    <w:lvl xmlns:w="http://schemas.openxmlformats.org/wordprocessingml/2006/main" w:ilvl="2">
+      <w:start w:val="1"/>
+      <w:numFmt w:val="bullet"/>
+      <w:lvlText w:val=""/>
+      <w:lvlJc w:val="left"/>
+      <w:pPr>
+        <w:ind w:left="2160" w:hanging="360"/>
+      </w:pPr>
+      <w:rPr>
+        <w:rFonts w:hint="default" w:ascii="Wingdings" w:hAnsi="Wingdings"/>
+      </w:rPr>
+    </w:lvl>
+    <w:lvl xmlns:w="http://schemas.openxmlformats.org/wordprocessingml/2006/main" w:ilvl="3">
+      <w:start w:val="1"/>
+      <w:numFmt w:val="bullet"/>
+      <w:lvlText w:val=""/>
+      <w:lvlJc w:val="left"/>
+      <w:pPr>
+        <w:ind w:left="2880" w:hanging="360"/>
+      </w:pPr>
+      <w:rPr>
+        <w:rFonts w:hint="default" w:ascii="Symbol" w:hAnsi="Symbol"/>
+      </w:rPr>
+    </w:lvl>
+    <w:lvl xmlns:w="http://schemas.openxmlformats.org/wordprocessingml/2006/main" w:ilvl="4">
+      <w:start w:val="1"/>
+      <w:numFmt w:val="bullet"/>
+      <w:lvlText w:val="o"/>
+      <w:lvlJc w:val="left"/>
+      <w:pPr>
+        <w:ind w:left="3600" w:hanging="360"/>
+      </w:pPr>
+      <w:rPr>
+        <w:rFonts w:hint="default" w:ascii="Courier New" w:hAnsi="Courier New"/>
+      </w:rPr>
+    </w:lvl>
+    <w:lvl xmlns:w="http://schemas.openxmlformats.org/wordprocessingml/2006/main" w:ilvl="5">
+      <w:start w:val="1"/>
+      <w:numFmt w:val="bullet"/>
+      <w:lvlText w:val=""/>
+      <w:lvlJc w:val="left"/>
+      <w:pPr>
+        <w:ind w:left="4320" w:hanging="360"/>
+      </w:pPr>
+      <w:rPr>
+        <w:rFonts w:hint="default" w:ascii="Wingdings" w:hAnsi="Wingdings"/>
+      </w:rPr>
+    </w:lvl>
+    <w:lvl xmlns:w="http://schemas.openxmlformats.org/wordprocessingml/2006/main" w:ilvl="6">
+      <w:start w:val="1"/>
+      <w:numFmt w:val="bullet"/>
+      <w:lvlText w:val=""/>
+      <w:lvlJc w:val="left"/>
+      <w:pPr>
+        <w:ind w:left="5040" w:hanging="360"/>
+      </w:pPr>
+      <w:rPr>
+        <w:rFonts w:hint="default" w:ascii="Symbol" w:hAnsi="Symbol"/>
+      </w:rPr>
+    </w:lvl>
+    <w:lvl xmlns:w="http://schemas.openxmlformats.org/wordprocessingml/2006/main" w:ilvl="7">
+      <w:start w:val="1"/>
+      <w:numFmt w:val="bullet"/>
+      <w:lvlText w:val="o"/>
+      <w:lvlJc w:val="left"/>
+      <w:pPr>
+        <w:ind w:left="5760" w:hanging="360"/>
+      </w:pPr>
+      <w:rPr>
+        <w:rFonts w:hint="default" w:ascii="Courier New" w:hAnsi="Courier New"/>
+      </w:rPr>
+    </w:lvl>
+    <w:lvl xmlns:w="http://schemas.openxmlformats.org/wordprocessingml/2006/main" w:ilvl="8">
+      <w:start w:val="1"/>
+      <w:numFmt w:val="bullet"/>
+      <w:lvlText w:val=""/>
+      <w:lvlJc w:val="left"/>
+      <w:pPr>
+        <w:ind w:left="6480" w:hanging="360"/>
+      </w:pPr>
+      <w:rPr>
+        <w:rFonts w:hint="default" w:ascii="Wingdings" w:hAnsi="Wingdings"/>
+      </w:rPr>
+    </w:lvl>
+  </w:abstractNum>
+  <w:abstractNum xmlns:w="http://schemas.openxmlformats.org/wordprocessingml/2006/main" w:abstractNumId="10">
+    <w:multiLevelType xmlns:w="http://schemas.openxmlformats.org/wordprocessingml/2006/main" w:val="hybridMultilevel"/>
+    <w:lvl xmlns:w="http://schemas.openxmlformats.org/wordprocessingml/2006/main" w:ilvl="0">
+      <w:start w:val="1"/>
+      <w:numFmt w:val="bullet"/>
+      <w:lvlText w:val="✓"/>
+      <w:lvlJc w:val="left"/>
+      <w:pPr>
+        <w:ind w:left="720" w:hanging="360"/>
+      </w:pPr>
+      <w:rPr>
+        <w:rFonts w:hint="default" w:ascii="Noto Sans Symbols" w:hAnsi="Noto Sans Symbols"/>
+      </w:rPr>
+    </w:lvl>
+    <w:lvl xmlns:w="http://schemas.openxmlformats.org/wordprocessingml/2006/main" w:ilvl="1">
+      <w:start w:val="1"/>
+      <w:numFmt w:val="bullet"/>
+      <w:lvlText w:val="o"/>
+      <w:lvlJc w:val="left"/>
+      <w:pPr>
+        <w:ind w:left="1440" w:hanging="360"/>
+      </w:pPr>
+      <w:rPr>
+        <w:rFonts w:hint="default" w:ascii="Courier New" w:hAnsi="Courier New"/>
+      </w:rPr>
+    </w:lvl>
+    <w:lvl xmlns:w="http://schemas.openxmlformats.org/wordprocessingml/2006/main" w:ilvl="2">
+      <w:start w:val="1"/>
+      <w:numFmt w:val="bullet"/>
+      <w:lvlText w:val=""/>
+      <w:lvlJc w:val="left"/>
+      <w:pPr>
+        <w:ind w:left="2160" w:hanging="360"/>
+      </w:pPr>
+      <w:rPr>
+        <w:rFonts w:hint="default" w:ascii="Wingdings" w:hAnsi="Wingdings"/>
+      </w:rPr>
+    </w:lvl>
+    <w:lvl xmlns:w="http://schemas.openxmlformats.org/wordprocessingml/2006/main" w:ilvl="3">
+      <w:start w:val="1"/>
+      <w:numFmt w:val="bullet"/>
+      <w:lvlText w:val=""/>
+      <w:lvlJc w:val="left"/>
+      <w:pPr>
+        <w:ind w:left="2880" w:hanging="360"/>
+      </w:pPr>
+      <w:rPr>
+        <w:rFonts w:hint="default" w:ascii="Symbol" w:hAnsi="Symbol"/>
+      </w:rPr>
+    </w:lvl>
+    <w:lvl xmlns:w="http://schemas.openxmlformats.org/wordprocessingml/2006/main" w:ilvl="4">
+      <w:start w:val="1"/>
+      <w:numFmt w:val="bullet"/>
+      <w:lvlText w:val="o"/>
+      <w:lvlJc w:val="left"/>
+      <w:pPr>
+        <w:ind w:left="3600" w:hanging="360"/>
+      </w:pPr>
+      <w:rPr>
+        <w:rFonts w:hint="default" w:ascii="Courier New" w:hAnsi="Courier New"/>
+      </w:rPr>
+    </w:lvl>
+    <w:lvl xmlns:w="http://schemas.openxmlformats.org/wordprocessingml/2006/main" w:ilvl="5">
+      <w:start w:val="1"/>
+      <w:numFmt w:val="bullet"/>
+      <w:lvlText w:val=""/>
+      <w:lvlJc w:val="left"/>
+      <w:pPr>
+        <w:ind w:left="4320" w:hanging="360"/>
+      </w:pPr>
+      <w:rPr>
+        <w:rFonts w:hint="default" w:ascii="Wingdings" w:hAnsi="Wingdings"/>
+      </w:rPr>
+    </w:lvl>
+    <w:lvl xmlns:w="http://schemas.openxmlformats.org/wordprocessingml/2006/main" w:ilvl="6">
+      <w:start w:val="1"/>
+      <w:numFmt w:val="bullet"/>
+      <w:lvlText w:val=""/>
+      <w:lvlJc w:val="left"/>
+      <w:pPr>
+        <w:ind w:left="5040" w:hanging="360"/>
+      </w:pPr>
+      <w:rPr>
+        <w:rFonts w:hint="default" w:ascii="Symbol" w:hAnsi="Symbol"/>
+      </w:rPr>
+    </w:lvl>
+    <w:lvl xmlns:w="http://schemas.openxmlformats.org/wordprocessingml/2006/main" w:ilvl="7">
+      <w:start w:val="1"/>
+      <w:numFmt w:val="bullet"/>
+      <w:lvlText w:val="o"/>
+      <w:lvlJc w:val="left"/>
+      <w:pPr>
+        <w:ind w:left="5760" w:hanging="360"/>
+      </w:pPr>
+      <w:rPr>
+        <w:rFonts w:hint="default" w:ascii="Courier New" w:hAnsi="Courier New"/>
+      </w:rPr>
+    </w:lvl>
+    <w:lvl xmlns:w="http://schemas.openxmlformats.org/wordprocessingml/2006/main" w:ilvl="8">
+      <w:start w:val="1"/>
+      <w:numFmt w:val="bullet"/>
+      <w:lvlText w:val=""/>
+      <w:lvlJc w:val="left"/>
+      <w:pPr>
+        <w:ind w:left="6480" w:hanging="360"/>
+      </w:pPr>
+      <w:rPr>
+        <w:rFonts w:hint="default" w:ascii="Wingdings" w:hAnsi="Wingdings"/>
+      </w:rPr>
+    </w:lvl>
+  </w:abstractNum>
+  <w:abstractNum xmlns:w="http://schemas.openxmlformats.org/wordprocessingml/2006/main" w:abstractNumId="9">
+    <w:multiLevelType xmlns:w="http://schemas.openxmlformats.org/wordprocessingml/2006/main" w:val="hybridMultilevel"/>
+    <w:lvl xmlns:w="http://schemas.openxmlformats.org/wordprocessingml/2006/main" w:ilvl="0">
+      <w:start w:val="1"/>
+      <w:numFmt w:val="bullet"/>
+      <w:lvlText w:val="✓"/>
+      <w:lvlJc w:val="left"/>
+      <w:pPr>
+        <w:ind w:left="720" w:hanging="360"/>
+      </w:pPr>
+      <w:rPr>
+        <w:rFonts w:hint="default" w:ascii="Noto Sans Symbols" w:hAnsi="Noto Sans Symbols"/>
+      </w:rPr>
+    </w:lvl>
+    <w:lvl xmlns:w="http://schemas.openxmlformats.org/wordprocessingml/2006/main" w:ilvl="1">
+      <w:start w:val="1"/>
+      <w:numFmt w:val="bullet"/>
+      <w:lvlText w:val="o"/>
+      <w:lvlJc w:val="left"/>
+      <w:pPr>
+        <w:ind w:left="1440" w:hanging="360"/>
+      </w:pPr>
+      <w:rPr>
+        <w:rFonts w:hint="default" w:ascii="Courier New" w:hAnsi="Courier New"/>
+      </w:rPr>
+    </w:lvl>
+    <w:lvl xmlns:w="http://schemas.openxmlformats.org/wordprocessingml/2006/main" w:ilvl="2">
+      <w:start w:val="1"/>
+      <w:numFmt w:val="bullet"/>
+      <w:lvlText w:val=""/>
+      <w:lvlJc w:val="left"/>
+      <w:pPr>
+        <w:ind w:left="2160" w:hanging="360"/>
+      </w:pPr>
+      <w:rPr>
+        <w:rFonts w:hint="default" w:ascii="Wingdings" w:hAnsi="Wingdings"/>
+      </w:rPr>
+    </w:lvl>
+    <w:lvl xmlns:w="http://schemas.openxmlformats.org/wordprocessingml/2006/main" w:ilvl="3">
+      <w:start w:val="1"/>
+      <w:numFmt w:val="bullet"/>
+      <w:lvlText w:val=""/>
+      <w:lvlJc w:val="left"/>
+      <w:pPr>
+        <w:ind w:left="2880" w:hanging="360"/>
+      </w:pPr>
+      <w:rPr>
+        <w:rFonts w:hint="default" w:ascii="Symbol" w:hAnsi="Symbol"/>
+      </w:rPr>
+    </w:lvl>
+    <w:lvl xmlns:w="http://schemas.openxmlformats.org/wordprocessingml/2006/main" w:ilvl="4">
+      <w:start w:val="1"/>
+      <w:numFmt w:val="bullet"/>
+      <w:lvlText w:val="o"/>
+      <w:lvlJc w:val="left"/>
+      <w:pPr>
+        <w:ind w:left="3600" w:hanging="360"/>
+      </w:pPr>
+      <w:rPr>
+        <w:rFonts w:hint="default" w:ascii="Courier New" w:hAnsi="Courier New"/>
+      </w:rPr>
+    </w:lvl>
+    <w:lvl xmlns:w="http://schemas.openxmlformats.org/wordprocessingml/2006/main" w:ilvl="5">
+      <w:start w:val="1"/>
+      <w:numFmt w:val="bullet"/>
+      <w:lvlText w:val=""/>
+      <w:lvlJc w:val="left"/>
+      <w:pPr>
+        <w:ind w:left="4320" w:hanging="360"/>
+      </w:pPr>
+      <w:rPr>
+        <w:rFonts w:hint="default" w:ascii="Wingdings" w:hAnsi="Wingdings"/>
+      </w:rPr>
+    </w:lvl>
+    <w:lvl xmlns:w="http://schemas.openxmlformats.org/wordprocessingml/2006/main" w:ilvl="6">
+      <w:start w:val="1"/>
+      <w:numFmt w:val="bullet"/>
+      <w:lvlText w:val=""/>
+      <w:lvlJc w:val="left"/>
+      <w:pPr>
+        <w:ind w:left="5040" w:hanging="360"/>
+      </w:pPr>
+      <w:rPr>
+        <w:rFonts w:hint="default" w:ascii="Symbol" w:hAnsi="Symbol"/>
+      </w:rPr>
+    </w:lvl>
+    <w:lvl xmlns:w="http://schemas.openxmlformats.org/wordprocessingml/2006/main" w:ilvl="7">
+      <w:start w:val="1"/>
+      <w:numFmt w:val="bullet"/>
+      <w:lvlText w:val="o"/>
+      <w:lvlJc w:val="left"/>
+      <w:pPr>
+        <w:ind w:left="5760" w:hanging="360"/>
+      </w:pPr>
+      <w:rPr>
+        <w:rFonts w:hint="default" w:ascii="Courier New" w:hAnsi="Courier New"/>
+      </w:rPr>
+    </w:lvl>
+    <w:lvl xmlns:w="http://schemas.openxmlformats.org/wordprocessingml/2006/main" w:ilvl="8">
+      <w:start w:val="1"/>
+      <w:numFmt w:val="bullet"/>
+      <w:lvlText w:val=""/>
+      <w:lvlJc w:val="left"/>
+      <w:pPr>
+        <w:ind w:left="6480" w:hanging="360"/>
+      </w:pPr>
+      <w:rPr>
+        <w:rFonts w:hint="default" w:ascii="Wingdings" w:hAnsi="Wingdings"/>
+      </w:rPr>
+    </w:lvl>
+  </w:abstractNum>
+  <w:abstractNum xmlns:w="http://schemas.openxmlformats.org/wordprocessingml/2006/main" w:abstractNumId="8">
+    <w:multiLevelType xmlns:w="http://schemas.openxmlformats.org/wordprocessingml/2006/main" w:val="hybridMultilevel"/>
+    <w:lvl xmlns:w="http://schemas.openxmlformats.org/wordprocessingml/2006/main" w:ilvl="0">
+      <w:start w:val="1"/>
+      <w:numFmt w:val="bullet"/>
+      <w:lvlText w:val="✓"/>
+      <w:lvlJc w:val="left"/>
+      <w:pPr>
+        <w:ind w:left="720" w:hanging="360"/>
+      </w:pPr>
+      <w:rPr>
+        <w:rFonts w:hint="default" w:ascii="Noto Sans Symbols" w:hAnsi="Noto Sans Symbols"/>
+      </w:rPr>
+    </w:lvl>
+    <w:lvl xmlns:w="http://schemas.openxmlformats.org/wordprocessingml/2006/main" w:ilvl="1">
+      <w:start w:val="1"/>
+      <w:numFmt w:val="bullet"/>
+      <w:lvlText w:val="o"/>
+      <w:lvlJc w:val="left"/>
+      <w:pPr>
+        <w:ind w:left="1440" w:hanging="360"/>
+      </w:pPr>
+      <w:rPr>
+        <w:rFonts w:hint="default" w:ascii="Courier New" w:hAnsi="Courier New"/>
+      </w:rPr>
+    </w:lvl>
+    <w:lvl xmlns:w="http://schemas.openxmlformats.org/wordprocessingml/2006/main" w:ilvl="2">
+      <w:start w:val="1"/>
+      <w:numFmt w:val="bullet"/>
+      <w:lvlText w:val=""/>
+      <w:lvlJc w:val="left"/>
+      <w:pPr>
+        <w:ind w:left="2160" w:hanging="360"/>
+      </w:pPr>
+      <w:rPr>
+        <w:rFonts w:hint="default" w:ascii="Wingdings" w:hAnsi="Wingdings"/>
+      </w:rPr>
+    </w:lvl>
+    <w:lvl xmlns:w="http://schemas.openxmlformats.org/wordprocessingml/2006/main" w:ilvl="3">
+      <w:start w:val="1"/>
+      <w:numFmt w:val="bullet"/>
+      <w:lvlText w:val=""/>
+      <w:lvlJc w:val="left"/>
+      <w:pPr>
+        <w:ind w:left="2880" w:hanging="360"/>
+      </w:pPr>
+      <w:rPr>
+        <w:rFonts w:hint="default" w:ascii="Symbol" w:hAnsi="Symbol"/>
+      </w:rPr>
+    </w:lvl>
+    <w:lvl xmlns:w="http://schemas.openxmlformats.org/wordprocessingml/2006/main" w:ilvl="4">
+      <w:start w:val="1"/>
+      <w:numFmt w:val="bullet"/>
+      <w:lvlText w:val="o"/>
+      <w:lvlJc w:val="left"/>
+      <w:pPr>
+        <w:ind w:left="3600" w:hanging="360"/>
+      </w:pPr>
+      <w:rPr>
+        <w:rFonts w:hint="default" w:ascii="Courier New" w:hAnsi="Courier New"/>
+      </w:rPr>
+    </w:lvl>
+    <w:lvl xmlns:w="http://schemas.openxmlformats.org/wordprocessingml/2006/main" w:ilvl="5">
+      <w:start w:val="1"/>
+      <w:numFmt w:val="bullet"/>
+      <w:lvlText w:val=""/>
+      <w:lvlJc w:val="left"/>
+      <w:pPr>
+        <w:ind w:left="4320" w:hanging="360"/>
+      </w:pPr>
+      <w:rPr>
+        <w:rFonts w:hint="default" w:ascii="Wingdings" w:hAnsi="Wingdings"/>
+      </w:rPr>
+    </w:lvl>
+    <w:lvl xmlns:w="http://schemas.openxmlformats.org/wordprocessingml/2006/main" w:ilvl="6">
+      <w:start w:val="1"/>
+      <w:numFmt w:val="bullet"/>
+      <w:lvlText w:val=""/>
+      <w:lvlJc w:val="left"/>
+      <w:pPr>
+        <w:ind w:left="5040" w:hanging="360"/>
+      </w:pPr>
+      <w:rPr>
+        <w:rFonts w:hint="default" w:ascii="Symbol" w:hAnsi="Symbol"/>
+      </w:rPr>
+    </w:lvl>
+    <w:lvl xmlns:w="http://schemas.openxmlformats.org/wordprocessingml/2006/main" w:ilvl="7">
+      <w:start w:val="1"/>
+      <w:numFmt w:val="bullet"/>
+      <w:lvlText w:val="o"/>
+      <w:lvlJc w:val="left"/>
+      <w:pPr>
+        <w:ind w:left="5760" w:hanging="360"/>
+      </w:pPr>
+      <w:rPr>
+        <w:rFonts w:hint="default" w:ascii="Courier New" w:hAnsi="Courier New"/>
+      </w:rPr>
+    </w:lvl>
+    <w:lvl xmlns:w="http://schemas.openxmlformats.org/wordprocessingml/2006/main" w:ilvl="8">
+      <w:start w:val="1"/>
+      <w:numFmt w:val="bullet"/>
+      <w:lvlText w:val=""/>
+      <w:lvlJc w:val="left"/>
+      <w:pPr>
+        <w:ind w:left="6480" w:hanging="360"/>
+      </w:pPr>
+      <w:rPr>
+        <w:rFonts w:hint="default" w:ascii="Wingdings" w:hAnsi="Wingdings"/>
+      </w:rPr>
+    </w:lvl>
+  </w:abstractNum>
+  <w:abstractNum xmlns:w="http://schemas.openxmlformats.org/wordprocessingml/2006/main" w:abstractNumId="7">
+    <w:multiLevelType xmlns:w="http://schemas.openxmlformats.org/wordprocessingml/2006/main" w:val="hybridMultilevel"/>
+    <w:lvl xmlns:w="http://schemas.openxmlformats.org/wordprocessingml/2006/main" w:ilvl="0">
+      <w:start w:val="1"/>
+      <w:numFmt w:val="bullet"/>
+      <w:lvlText w:val="✓"/>
+      <w:lvlJc w:val="left"/>
+      <w:pPr>
+        <w:ind w:left="720" w:hanging="360"/>
+      </w:pPr>
+      <w:rPr>
+        <w:rFonts w:hint="default" w:ascii="Noto Sans Symbols" w:hAnsi="Noto Sans Symbols"/>
+      </w:rPr>
+    </w:lvl>
+    <w:lvl xmlns:w="http://schemas.openxmlformats.org/wordprocessingml/2006/main" w:ilvl="1">
+      <w:start w:val="1"/>
+      <w:numFmt w:val="bullet"/>
+      <w:lvlText w:val="o"/>
+      <w:lvlJc w:val="left"/>
+      <w:pPr>
+        <w:ind w:left="1440" w:hanging="360"/>
+      </w:pPr>
+      <w:rPr>
+        <w:rFonts w:hint="default" w:ascii="Courier New" w:hAnsi="Courier New"/>
+      </w:rPr>
+    </w:lvl>
+    <w:lvl xmlns:w="http://schemas.openxmlformats.org/wordprocessingml/2006/main" w:ilvl="2">
+      <w:start w:val="1"/>
+      <w:numFmt w:val="bullet"/>
+      <w:lvlText w:val=""/>
+      <w:lvlJc w:val="left"/>
+      <w:pPr>
+        <w:ind w:left="2160" w:hanging="360"/>
+      </w:pPr>
+      <w:rPr>
+        <w:rFonts w:hint="default" w:ascii="Wingdings" w:hAnsi="Wingdings"/>
+      </w:rPr>
+    </w:lvl>
+    <w:lvl xmlns:w="http://schemas.openxmlformats.org/wordprocessingml/2006/main" w:ilvl="3">
+      <w:start w:val="1"/>
+      <w:numFmt w:val="bullet"/>
+      <w:lvlText w:val=""/>
+      <w:lvlJc w:val="left"/>
+      <w:pPr>
+        <w:ind w:left="2880" w:hanging="360"/>
+      </w:pPr>
+      <w:rPr>
+        <w:rFonts w:hint="default" w:ascii="Symbol" w:hAnsi="Symbol"/>
+      </w:rPr>
+    </w:lvl>
+    <w:lvl xmlns:w="http://schemas.openxmlformats.org/wordprocessingml/2006/main" w:ilvl="4">
+      <w:start w:val="1"/>
+      <w:numFmt w:val="bullet"/>
+      <w:lvlText w:val="o"/>
+      <w:lvlJc w:val="left"/>
+      <w:pPr>
+        <w:ind w:left="3600" w:hanging="360"/>
+      </w:pPr>
+      <w:rPr>
+        <w:rFonts w:hint="default" w:ascii="Courier New" w:hAnsi="Courier New"/>
+      </w:rPr>
+    </w:lvl>
+    <w:lvl xmlns:w="http://schemas.openxmlformats.org/wordprocessingml/2006/main" w:ilvl="5">
+      <w:start w:val="1"/>
+      <w:numFmt w:val="bullet"/>
+      <w:lvlText w:val=""/>
+      <w:lvlJc w:val="left"/>
+      <w:pPr>
+        <w:ind w:left="4320" w:hanging="360"/>
+      </w:pPr>
+      <w:rPr>
+        <w:rFonts w:hint="default" w:ascii="Wingdings" w:hAnsi="Wingdings"/>
+      </w:rPr>
+    </w:lvl>
+    <w:lvl xmlns:w="http://schemas.openxmlformats.org/wordprocessingml/2006/main" w:ilvl="6">
+      <w:start w:val="1"/>
+      <w:numFmt w:val="bullet"/>
+      <w:lvlText w:val=""/>
+      <w:lvlJc w:val="left"/>
+      <w:pPr>
+        <w:ind w:left="5040" w:hanging="360"/>
+      </w:pPr>
+      <w:rPr>
+        <w:rFonts w:hint="default" w:ascii="Symbol" w:hAnsi="Symbol"/>
+      </w:rPr>
+    </w:lvl>
+    <w:lvl xmlns:w="http://schemas.openxmlformats.org/wordprocessingml/2006/main" w:ilvl="7">
+      <w:start w:val="1"/>
+      <w:numFmt w:val="bullet"/>
+      <w:lvlText w:val="o"/>
+      <w:lvlJc w:val="left"/>
+      <w:pPr>
+        <w:ind w:left="5760" w:hanging="360"/>
+      </w:pPr>
+      <w:rPr>
+        <w:rFonts w:hint="default" w:ascii="Courier New" w:hAnsi="Courier New"/>
+      </w:rPr>
+    </w:lvl>
+    <w:lvl xmlns:w="http://schemas.openxmlformats.org/wordprocessingml/2006/main" w:ilvl="8">
+      <w:start w:val="1"/>
+      <w:numFmt w:val="bullet"/>
+      <w:lvlText w:val=""/>
+      <w:lvlJc w:val="left"/>
+      <w:pPr>
+        <w:ind w:left="6480" w:hanging="360"/>
+      </w:pPr>
+      <w:rPr>
+        <w:rFonts w:hint="default" w:ascii="Wingdings" w:hAnsi="Wingdings"/>
+      </w:rPr>
+    </w:lvl>
+  </w:abstractNum>
+  <w:abstractNum xmlns:w="http://schemas.openxmlformats.org/wordprocessingml/2006/main" w:abstractNumId="6">
+    <w:multiLevelType xmlns:w="http://schemas.openxmlformats.org/wordprocessingml/2006/main" w:val="hybridMultilevel"/>
+    <w:lvl xmlns:w="http://schemas.openxmlformats.org/wordprocessingml/2006/main" w:ilvl="0">
+      <w:start w:val="1"/>
+      <w:numFmt w:val="bullet"/>
+      <w:lvlText w:val="✓"/>
+      <w:lvlJc w:val="left"/>
+      <w:pPr>
+        <w:ind w:left="720" w:hanging="360"/>
+      </w:pPr>
+      <w:rPr>
+        <w:rFonts w:hint="default" w:ascii="Noto Sans Symbols" w:hAnsi="Noto Sans Symbols"/>
+      </w:rPr>
+    </w:lvl>
+    <w:lvl xmlns:w="http://schemas.openxmlformats.org/wordprocessingml/2006/main" w:ilvl="1">
+      <w:start w:val="1"/>
+      <w:numFmt w:val="bullet"/>
+      <w:lvlText w:val="o"/>
+      <w:lvlJc w:val="left"/>
+      <w:pPr>
+        <w:ind w:left="1440" w:hanging="360"/>
+      </w:pPr>
+      <w:rPr>
+        <w:rFonts w:hint="default" w:ascii="Courier New" w:hAnsi="Courier New"/>
+      </w:rPr>
+    </w:lvl>
+    <w:lvl xmlns:w="http://schemas.openxmlformats.org/wordprocessingml/2006/main" w:ilvl="2">
+      <w:start w:val="1"/>
+      <w:numFmt w:val="bullet"/>
+      <w:lvlText w:val=""/>
+      <w:lvlJc w:val="left"/>
+      <w:pPr>
+        <w:ind w:left="2160" w:hanging="360"/>
+      </w:pPr>
+      <w:rPr>
+        <w:rFonts w:hint="default" w:ascii="Wingdings" w:hAnsi="Wingdings"/>
+      </w:rPr>
+    </w:lvl>
+    <w:lvl xmlns:w="http://schemas.openxmlformats.org/wordprocessingml/2006/main" w:ilvl="3">
+      <w:start w:val="1"/>
+      <w:numFmt w:val="bullet"/>
+      <w:lvlText w:val=""/>
+      <w:lvlJc w:val="left"/>
+      <w:pPr>
+        <w:ind w:left="2880" w:hanging="360"/>
+      </w:pPr>
+      <w:rPr>
+        <w:rFonts w:hint="default" w:ascii="Symbol" w:hAnsi="Symbol"/>
+      </w:rPr>
+    </w:lvl>
+    <w:lvl xmlns:w="http://schemas.openxmlformats.org/wordprocessingml/2006/main" w:ilvl="4">
+      <w:start w:val="1"/>
+      <w:numFmt w:val="bullet"/>
+      <w:lvlText w:val="o"/>
+      <w:lvlJc w:val="left"/>
+      <w:pPr>
+        <w:ind w:left="3600" w:hanging="360"/>
+      </w:pPr>
+      <w:rPr>
+        <w:rFonts w:hint="default" w:ascii="Courier New" w:hAnsi="Courier New"/>
+      </w:rPr>
+    </w:lvl>
+    <w:lvl xmlns:w="http://schemas.openxmlformats.org/wordprocessingml/2006/main" w:ilvl="5">
+      <w:start w:val="1"/>
+      <w:numFmt w:val="bullet"/>
+      <w:lvlText w:val=""/>
+      <w:lvlJc w:val="left"/>
+      <w:pPr>
+        <w:ind w:left="4320" w:hanging="360"/>
+      </w:pPr>
+      <w:rPr>
+        <w:rFonts w:hint="default" w:ascii="Wingdings" w:hAnsi="Wingdings"/>
+      </w:rPr>
+    </w:lvl>
+    <w:lvl xmlns:w="http://schemas.openxmlformats.org/wordprocessingml/2006/main" w:ilvl="6">
+      <w:start w:val="1"/>
+      <w:numFmt w:val="bullet"/>
+      <w:lvlText w:val=""/>
+      <w:lvlJc w:val="left"/>
+      <w:pPr>
+        <w:ind w:left="5040" w:hanging="360"/>
+      </w:pPr>
+      <w:rPr>
+        <w:rFonts w:hint="default" w:ascii="Symbol" w:hAnsi="Symbol"/>
+      </w:rPr>
+    </w:lvl>
+    <w:lvl xmlns:w="http://schemas.openxmlformats.org/wordprocessingml/2006/main" w:ilvl="7">
+      <w:start w:val="1"/>
+      <w:numFmt w:val="bullet"/>
+      <w:lvlText w:val="o"/>
+      <w:lvlJc w:val="left"/>
+      <w:pPr>
+        <w:ind w:left="5760" w:hanging="360"/>
+      </w:pPr>
+      <w:rPr>
+        <w:rFonts w:hint="default" w:ascii="Courier New" w:hAnsi="Courier New"/>
+      </w:rPr>
+    </w:lvl>
+    <w:lvl xmlns:w="http://schemas.openxmlformats.org/wordprocessingml/2006/main" w:ilvl="8">
+      <w:start w:val="1"/>
+      <w:numFmt w:val="bullet"/>
+      <w:lvlText w:val=""/>
+      <w:lvlJc w:val="left"/>
+      <w:pPr>
+        <w:ind w:left="6480" w:hanging="360"/>
+      </w:pPr>
+      <w:rPr>
+        <w:rFonts w:hint="default" w:ascii="Wingdings" w:hAnsi="Wingdings"/>
+      </w:rPr>
+    </w:lvl>
+  </w:abstractNum>
   <w:abstractNum w:abstractNumId="0" w15:restartNumberingAfterBreak="0">
     <w:nsid w:val="19BF6B9B"/>
     <w:multiLevelType w:val="multilevel"/>
@@ -3235,6 +4238,36 @@
       </w:rPr>
     </w:lvl>
   </w:abstractNum>
+  <w:num w:numId="16">
+    <w:abstractNumId w:val="15"/>
+  </w:num>
+  <w:num w:numId="15">
+    <w:abstractNumId w:val="14"/>
+  </w:num>
+  <w:num w:numId="14">
+    <w:abstractNumId w:val="13"/>
+  </w:num>
+  <w:num w:numId="13">
+    <w:abstractNumId w:val="12"/>
+  </w:num>
+  <w:num w:numId="12">
+    <w:abstractNumId w:val="11"/>
+  </w:num>
+  <w:num w:numId="11">
+    <w:abstractNumId w:val="10"/>
+  </w:num>
+  <w:num w:numId="10">
+    <w:abstractNumId w:val="9"/>
+  </w:num>
+  <w:num w:numId="9">
+    <w:abstractNumId w:val="8"/>
+  </w:num>
+  <w:num w:numId="8">
+    <w:abstractNumId w:val="7"/>
+  </w:num>
+  <w:num w:numId="7">
+    <w:abstractNumId w:val="6"/>
+  </w:num>
   <w:num w:numId="1">
     <w:abstractNumId w:val="5"/>
   </w:num>
@@ -3862,6 +4895,52 @@
     <w:uiPriority w:val="99"/>
     <w:rsid w:val="00461353"/>
   </w:style>
+  <w:style xmlns:w="http://schemas.openxmlformats.org/wordprocessingml/2006/main" w:type="table" w:styleId="TableGrid">
+    <w:name xmlns:w="http://schemas.openxmlformats.org/wordprocessingml/2006/main" w:val="Table Grid"/>
+    <w:basedOn xmlns:w="http://schemas.openxmlformats.org/wordprocessingml/2006/main" w:val="TableNormal"/>
+    <w:uiPriority xmlns:w="http://schemas.openxmlformats.org/wordprocessingml/2006/main" w:val="59"/>
+    <w:rsid xmlns:w="http://schemas.openxmlformats.org/wordprocessingml/2006/main" w:val="00FB4123"/>
+    <w:pPr xmlns:w="http://schemas.openxmlformats.org/wordprocessingml/2006/main">
+      <w:spacing w:after="0" w:line="240" w:lineRule="auto"/>
+    </w:pPr>
+    <w:tblPr xmlns:w="http://schemas.openxmlformats.org/wordprocessingml/2006/main">
+      <w:tblInd w:w="0" w:type="dxa"/>
+      <w:tblBorders>
+        <w:top w:val="single" w:color="000000" w:themeColor="text1" w:sz="4" w:space="0"/>
+        <w:left w:val="single" w:color="000000" w:themeColor="text1" w:sz="4" w:space="0"/>
+        <w:bottom w:val="single" w:color="000000" w:themeColor="text1" w:sz="4" w:space="0"/>
+        <w:right w:val="single" w:color="000000" w:themeColor="text1" w:sz="4" w:space="0"/>
+        <w:insideH w:val="single" w:color="000000" w:themeColor="text1" w:sz="4" w:space="0"/>
+        <w:insideV w:val="single" w:color="000000" w:themeColor="text1" w:sz="4" w:space="0"/>
+      </w:tblBorders>
+      <w:tblCellMar>
+        <w:top w:w="0" w:type="dxa"/>
+        <w:left w:w="108" w:type="dxa"/>
+        <w:bottom w:w="0" w:type="dxa"/>
+        <w:right w:w="108" w:type="dxa"/>
+      </w:tblCellMar>
+    </w:tblPr>
+  </w:style>
+  <w:style xmlns:w14="http://schemas.microsoft.com/office/word/2010/wordml" xmlns:mc="http://schemas.openxmlformats.org/markup-compatibility/2006" xmlns:w="http://schemas.openxmlformats.org/wordprocessingml/2006/main" w:type="character" w:styleId="Hyperlink" mc:Ignorable="w14">
+    <w:name xmlns:w="http://schemas.openxmlformats.org/wordprocessingml/2006/main" w:val="Hyperlink"/>
+    <w:basedOn xmlns:w="http://schemas.openxmlformats.org/wordprocessingml/2006/main" w:val="DefaultParagraphFont"/>
+    <w:uiPriority xmlns:w="http://schemas.openxmlformats.org/wordprocessingml/2006/main" w:val="99"/>
+    <w:unhideWhenUsed xmlns:w="http://schemas.openxmlformats.org/wordprocessingml/2006/main"/>
+    <w:rPr xmlns:w="http://schemas.openxmlformats.org/wordprocessingml/2006/main">
+      <w:color w:val="0563C1" w:themeColor="hyperlink"/>
+      <w:u w:val="single"/>
+    </w:rPr>
+  </w:style>
+  <w:style xmlns:w14="http://schemas.microsoft.com/office/word/2010/wordml" xmlns:mc="http://schemas.openxmlformats.org/markup-compatibility/2006" xmlns:w="http://schemas.openxmlformats.org/wordprocessingml/2006/main" w:type="paragraph" w:styleId="ListParagraph" mc:Ignorable="w14">
+    <w:name xmlns:w="http://schemas.openxmlformats.org/wordprocessingml/2006/main" w:val="List Paragraph"/>
+    <w:basedOn xmlns:w="http://schemas.openxmlformats.org/wordprocessingml/2006/main" w:val="Normal"/>
+    <w:uiPriority xmlns:w="http://schemas.openxmlformats.org/wordprocessingml/2006/main" w:val="34"/>
+    <w:qFormat xmlns:w="http://schemas.openxmlformats.org/wordprocessingml/2006/main"/>
+    <w:pPr xmlns:w="http://schemas.openxmlformats.org/wordprocessingml/2006/main">
+      <w:ind xmlns:w="http://schemas.openxmlformats.org/wordprocessingml/2006/main" w:left="720"/>
+      <w:contextualSpacing xmlns:w="http://schemas.openxmlformats.org/wordprocessingml/2006/main"/>
+    </w:pPr>
+  </w:style>
 </w:styles>
 </file>
 

</xml_diff>